<commit_message>
update ch. 1 notes
</commit_message>
<xml_diff>
--- a/01-course-notes/01-introduction-to-statistical-thinking.docx
+++ b/01-course-notes/01-introduction-to-statistical-thinking.docx
@@ -2770,7 +2770,7 @@
               <w:t xml:space="preserve"> </w:t>
             </w:r>
             <w:r>
-              <w:t xml:space="preserve">Definition</w:t>
+              <w:t xml:space="preserve">DEFINITION</w:t>
             </w:r>
           </w:p>
         </w:tc>
@@ -3468,7 +3468,7 @@
       </w:r>
     </w:p>
     <w:bookmarkEnd w:id="48"/>
-    <w:bookmarkStart w:id="57" w:name="Xea7cb0691c033c68a9ffda706cbc4d5c6c80a1c"/>
+    <w:bookmarkStart w:id="63" w:name="Xea7cb0691c033c68a9ffda706cbc4d5c6c80a1c"/>
     <w:p>
       <w:pPr>
         <w:pStyle w:val="Heading2"/>
@@ -3477,20 +3477,132 @@
         <w:t xml:space="preserve">Example 1.3: Are Women Passed Over for Managerial Training?</w:t>
       </w:r>
     </w:p>
-    <w:p>
-      <w:pPr>
-        <w:pStyle w:val="FirstParagraph"/>
-      </w:pPr>
-      <w:r>
-        <w:t xml:space="preserve">This example involves possible discrimination against women employees. Suppose a large supermarket chain occasionally selects employees to receive management training. A group of women employees has claimed that they are less likely than male employees of similar qualifications to be chosen for this training.</w:t>
-      </w:r>
-    </w:p>
+    <w:tbl>
+      <w:tblPr>
+        <w:tblStyle w:val="Table"/>
+        <w:tblLook w:firstRow="0" w:lastRow="0" w:firstColumn="0" w:lastColumn="0" w:noHBand="0" w:noVBand="0" w:val="0000"/>
+        <w:tblBorders>
+          <w:left w:val="single" w:sz="24" w:space="0" w:color="EB9113"/>
+          <w:right w:val="single" w:sz="4" w:space="0" w:color="EB9113"/>
+          <w:top w:val="single" w:sz="4" w:space="0" w:color="EB9113"/>
+          <w:bottom w:val="single" w:sz="4" w:space="0" w:color="EB9113"/>
+        </w:tblBorders>
+        <w:tblCellMar>
+          <w:left w:w="144" w:type="dxa"/>
+          <w:right w:w="144" w:type="dxa"/>
+        </w:tblCellMar>
+        <w:tblInd w:w="164" w:type="dxa"/>
+        <w:tblW w:type="pct" w:w="100%"/>
+      </w:tblPr>
+      <w:tr>
+        <w:trPr>
+          <w:cantSplit/>
+        </w:trPr>
+        <w:tc>
+          <w:tcPr>
+            <w:shd w:color="auto" w:fill="fcefdc" w:val="clear"/>
+            <w:tcMar>
+              <w:top w:w="92" w:type="dxa"/>
+              <w:bottom w:w="92" w:type="dxa"/>
+            </w:tcMar>
+          </w:tcPr>
+          <w:p>
+            <w:pPr>
+              <w:pStyle w:val="FirstParagraph"/>
+            </w:pPr>
+            <w:pPr>
+              <w:spacing w:before="0" w:after="0"/>
+              <w:textAlignment w:val="center"/>
+            </w:pPr>
+            <w:r>
+              <w:drawing>
+                <wp:inline>
+                  <wp:extent cx="152400" cy="152400"/>
+                  <wp:effectExtent b="0" l="0" r="0" t="0"/>
+                  <wp:docPr descr="" title="" id="50" name="Picture"/>
+                  <a:graphic>
+                    <a:graphicData uri="http://schemas.openxmlformats.org/drawingml/2006/picture">
+                      <pic:pic>
+                        <pic:nvPicPr>
+                          <pic:cNvPr descr="C:\Users\erobin17\AppData\Local\Programs\Quarto\share\formats\docx\warning.png" id="51" name="Picture"/>
+                          <pic:cNvPicPr>
+                            <a:picLocks noChangeArrowheads="1" noChangeAspect="1"/>
+                          </pic:cNvPicPr>
+                        </pic:nvPicPr>
+                        <pic:blipFill>
+                          <a:blip r:embed="rId49"/>
+                          <a:stretch>
+                            <a:fillRect/>
+                          </a:stretch>
+                        </pic:blipFill>
+                        <pic:spPr bwMode="auto">
+                          <a:xfrm>
+                            <a:off x="0" y="0"/>
+                            <a:ext cx="152400" cy="152400"/>
+                          </a:xfrm>
+                          <a:prstGeom prst="rect">
+                            <a:avLst/>
+                          </a:prstGeom>
+                          <a:noFill/>
+                          <a:ln w="9525">
+                            <a:noFill/>
+                            <a:headEnd/>
+                            <a:tailEnd/>
+                          </a:ln>
+                        </pic:spPr>
+                      </pic:pic>
+                    </a:graphicData>
+                  </a:graphic>
+                </wp:inline>
+              </w:drawing>
+            </w:r>
+            <w:r>
+              <w:t xml:space="preserve"> </w:t>
+            </w:r>
+            <w:r>
+              <w:t xml:space="preserve"> </w:t>
+            </w:r>
+            <w:r>
+              <w:t xml:space="preserve">Warning</w:t>
+            </w:r>
+          </w:p>
+        </w:tc>
+      </w:tr>
+      <w:tr>
+        <w:trPr>
+          <w:cantSplit/>
+        </w:trPr>
+        <w:tc>
+          <w:tcPr>
+            <w:tcMar>
+              <w:top w:w="108" w:type="dxa"/>
+              <w:bottom w:w="108" w:type="dxa"/>
+            </w:tcMar>
+          </w:tcPr>
+          <w:p>
+            <w:pPr>
+              <w:pStyle w:val="BodyText"/>
+            </w:pPr>
+            <w:pPr>
+              <w:spacing w:before="16" w:after="16"/>
+            </w:pPr>
+            <w:r>
+              <w:rPr>
+                <w:iCs/>
+                <w:i/>
+              </w:rPr>
+              <w:t xml:space="preserve">It is important to acknowledge that the data collected in this study inherently assumes all employees identify as either woman or man. However, we recognize that this depiction does not mirror the diverse realities of all individuals.</w:t>
+            </w:r>
+          </w:p>
+        </w:tc>
+      </w:tr>
+    </w:tbl>
     <w:p>
       <w:pPr>
         <w:pStyle w:val="BodyText"/>
       </w:pPr>
       <w:r>
-        <w:t xml:space="preserve">The large employee pool that can be tapped for management training is 60% women and 40% male; however, since the management program began, 9 of the 20 employees chosen for management training were women (only 45%). Do the women employees have a valid statistical argument that they are being discriminated against?</w:t>
+        <w:t xml:space="preserve">This example involves possible discrimination against women employees. Suppose a large supermarket chain occasionally selects employees to receive management training. A group of women employees has claimed that they are less likely than men employees of similar qualifications to be chosen for this training.</w:t>
       </w:r>
     </w:p>
     <w:p>
@@ -3498,11 +3610,7 @@
         <w:pStyle w:val="BodyText"/>
       </w:pPr>
       <w:r>
-        <w:rPr>
-          <w:iCs/>
-          <w:i/>
-        </w:rPr>
-        <w:t xml:space="preserve">It is important to acknowledge that the data collected in this study inherently assumes all employees identify as either female or male. However, we recognize that this depiction does not mirror the diverse realities of all individuals.</w:t>
+        <w:t xml:space="preserve">The large employee pool that can be tapped for management training is 60% women and 40% men; however, since the management program began, 9 of the 20 employees chosen for management training were women (only 45%). Do the women employees have a valid statistical argument that they are being discriminated against?</w:t>
       </w:r>
     </w:p>
     <w:p>
@@ -3514,12 +3622,12 @@
           <wp:inline>
             <wp:extent cx="97440" cy="157162"/>
             <wp:effectExtent b="0" l="0" r="0" t="0"/>
-            <wp:docPr descr="" title="" id="49" name="Picture"/>
+            <wp:docPr descr="" title="" id="52" name="Picture"/>
             <a:graphic>
               <a:graphicData uri="http://schemas.openxmlformats.org/drawingml/2006/picture">
                 <pic:pic>
                   <pic:nvPicPr>
-                    <pic:cNvPr descr="01-introduction-to-statistical-thinking_files/figure-docx/fa-icon-37ad7c564657af6a696c5f96e99a441a.png" id="50" name="Picture"/>
+                    <pic:cNvPr descr="01-introduction-to-statistical-thinking_files/figure-docx/fa-icon-37ad7c564657af6a696c5f96e99a441a.png" id="53" name="Picture"/>
                     <pic:cNvPicPr>
                       <a:picLocks noChangeArrowheads="1" noChangeAspect="1"/>
                     </pic:cNvPicPr>
@@ -3680,20 +3788,20 @@
             <w:r>
               <w:drawing>
                 <wp:inline>
-                  <wp:extent cx="4000500" cy="2625328"/>
+                  <wp:extent cx="4000500" cy="3059888"/>
                   <wp:effectExtent b="0" l="0" r="0" t="0"/>
-                  <wp:docPr descr="" title="" id="52" name="Picture"/>
+                  <wp:docPr descr="" title="" id="55" name="Picture"/>
                   <a:graphic>
                     <a:graphicData uri="http://schemas.openxmlformats.org/drawingml/2006/picture">
                       <pic:pic>
                         <pic:nvPicPr>
-                          <pic:cNvPr descr="01-images/women-managerial-training-sketc.png" id="53" name="Picture"/>
+                          <pic:cNvPr descr="01-images/women-managerial-training-sketc.png" id="56" name="Picture"/>
                           <pic:cNvPicPr>
                             <a:picLocks noChangeArrowheads="1" noChangeAspect="1"/>
                           </pic:cNvPicPr>
                         </pic:nvPicPr>
                         <pic:blipFill>
-                          <a:blip r:embed="rId51"/>
+                          <a:blip r:embed="rId54"/>
                           <a:stretch>
                             <a:fillRect/>
                           </a:stretch>
@@ -3701,7 +3809,7 @@
                         <pic:spPr bwMode="auto">
                           <a:xfrm>
                             <a:off x="0" y="0"/>
-                            <a:ext cx="4000500" cy="2625328"/>
+                            <a:ext cx="4000500" cy="3059888"/>
                           </a:xfrm>
                           <a:prstGeom prst="rect">
                             <a:avLst/>
@@ -3750,7 +3858,7 @@
         <w:pStyle w:val="FirstParagraph"/>
       </w:pPr>
       <w:r>
-        <w:t xml:space="preserve">Once again, the key question is how to determine whether the result is surprising under the assumption that the selection process is unbiased. To answer this, we will simulate the process of an unbiased selection process, over and over again. Each time we simulate the process, we’ll keep track of how many of the 20 employees selected for management were female. Once we’ve repeated this process a large number of times, we’ll have a pretty good sense for what outcomes would be very surprising, somewhat surprising, or not so surprising if there was no discrimination in the selection process.</w:t>
+        <w:t xml:space="preserve">Once again, the key question is how to determine whether the result is surprising under the assumption that the selection process is unbiased. To answer this, we will simulate the process of an unbiased selection process, over and over again. Each time we simulate the process, we’ll keep track of how many of the 20 employees selected for management were women. Once we’ve repeated this process a large number of times, we’ll have a pretty good sense for what outcomes would be very surprising, somewhat surprising, or not so surprising if there was no discrimination in the selection process.</w:t>
       </w:r>
     </w:p>
     <w:p>
@@ -3782,7 +3890,7 @@
         <w:pStyle w:val="Compact"/>
       </w:pPr>
       <w:r>
-        <w:t xml:space="preserve">What is the probability that a female is selected for a managerial position under the assumption that there is no sex discrimination in the selection process? Change your</w:t>
+        <w:t xml:space="preserve">What is the probability that a woman is selected for a managerial position under the assumption that there is no sex discrimination in the selection process? Change your</w:t>
       </w:r>
       <w:r>
         <w:t xml:space="preserve"> </w:t>
@@ -3832,7 +3940,7 @@
         <w:pStyle w:val="FirstParagraph"/>
       </w:pPr>
       <w:r>
-        <w:t xml:space="preserve">Carry out the simulation study 1000 times overall, keeping track of the probability of employees chosen for management that were female on each of the simulated experiments. Sketch in your results below:</w:t>
+        <w:t xml:space="preserve">Carry out the simulation study 1000 times overall, keeping track of the probability of employees chosen for management that were women on each of the simulated experiments. Sketch in your results below:</w:t>
       </w:r>
     </w:p>
     <w:tbl>
@@ -3857,18 +3965,18 @@
                 <wp:inline>
                   <wp:extent cx="3200400" cy="2363844"/>
                   <wp:effectExtent b="0" l="0" r="0" t="0"/>
-                  <wp:docPr descr="" title="" id="55" name="Picture"/>
+                  <wp:docPr descr="" title="" id="58" name="Picture"/>
                   <a:graphic>
                     <a:graphicData uri="http://schemas.openxmlformats.org/drawingml/2006/picture">
                       <pic:pic>
                         <pic:nvPicPr>
-                          <pic:cNvPr descr="01-images/women-managerial-training-applet.png" id="56" name="Picture"/>
+                          <pic:cNvPr descr="01-images/women-managerial-training-applet.png" id="59" name="Picture"/>
                           <pic:cNvPicPr>
                             <a:picLocks noChangeArrowheads="1" noChangeAspect="1"/>
                           </pic:cNvPicPr>
                         </pic:nvPicPr>
                         <pic:blipFill>
-                          <a:blip r:embed="rId54"/>
+                          <a:blip r:embed="rId57"/>
                           <a:stretch>
                             <a:fillRect/>
                           </a:stretch>
@@ -3929,11 +4037,219 @@
         <w:pStyle w:val="Compact"/>
       </w:pPr>
       <w:r>
-        <w:t xml:space="preserve">Recall that since the management program began, only 9 of the 20 employees (45%) chosen for management training were female. Does this outcome convince you that the selection process is biased against women? Why or why not?</w:t>
-      </w:r>
-    </w:p>
-    <w:bookmarkEnd w:id="57"/>
-    <w:bookmarkStart w:id="66" w:name="example-1.4-font-preferences"/>
+        <w:t xml:space="preserve">Recall that since the management program began, only 9 of the 20 employees (45%) chosen for management training were women Does this outcome convince you that the selection process is biased against women? Why or why not?</w:t>
+      </w:r>
+    </w:p>
+    <w:p>
+      <w:pPr>
+        <w:numPr>
+          <w:ilvl w:val="0"/>
+          <w:numId w:val="1039"/>
+        </w:numPr>
+        <w:pStyle w:val="Compact"/>
+      </w:pPr>
+      <w:r>
+        <w:t xml:space="preserve">Can we use the results from the employee program from this large supermarket chain to say anything about employee programs from competing supermarkets?</w:t>
+      </w:r>
+    </w:p>
+    <w:tbl>
+      <w:tblPr>
+        <w:tblStyle w:val="Table"/>
+        <w:tblLook w:firstRow="0" w:lastRow="0" w:firstColumn="0" w:lastColumn="0" w:noHBand="0" w:noVBand="0" w:val="0000"/>
+        <w:tblBorders>
+          <w:left w:val="single" w:sz="24" w:space="0" w:color="0758E5"/>
+          <w:right w:val="single" w:sz="4" w:space="0" w:color="0758E5"/>
+          <w:top w:val="single" w:sz="4" w:space="0" w:color="0758E5"/>
+          <w:bottom w:val="single" w:sz="4" w:space="0" w:color="0758E5"/>
+        </w:tblBorders>
+        <w:tblCellMar>
+          <w:left w:w="144" w:type="dxa"/>
+          <w:right w:w="144" w:type="dxa"/>
+        </w:tblCellMar>
+        <w:tblInd w:w="164" w:type="dxa"/>
+        <w:tblW w:type="pct" w:w="100%"/>
+      </w:tblPr>
+      <w:tr>
+        <w:trPr>
+          <w:cantSplit/>
+        </w:trPr>
+        <w:tc>
+          <w:tcPr>
+            <w:shd w:color="auto" w:fill="dae6fb" w:val="clear"/>
+            <w:tcMar>
+              <w:top w:w="92" w:type="dxa"/>
+              <w:bottom w:w="92" w:type="dxa"/>
+            </w:tcMar>
+          </w:tcPr>
+          <w:p>
+            <w:pPr>
+              <w:pStyle w:val="FirstParagraph"/>
+            </w:pPr>
+            <w:pPr>
+              <w:spacing w:before="0" w:after="0"/>
+              <w:textAlignment w:val="center"/>
+            </w:pPr>
+            <w:r>
+              <w:drawing>
+                <wp:inline>
+                  <wp:extent cx="152400" cy="152400"/>
+                  <wp:effectExtent b="0" l="0" r="0" t="0"/>
+                  <wp:docPr descr="" title="" id="60" name="Picture"/>
+                  <a:graphic>
+                    <a:graphicData uri="http://schemas.openxmlformats.org/drawingml/2006/picture">
+                      <pic:pic>
+                        <pic:nvPicPr>
+                          <pic:cNvPr descr="C:\Users\erobin17\AppData\Local\Programs\Quarto\share\formats\docx\note.png" id="61" name="Picture"/>
+                          <pic:cNvPicPr>
+                            <a:picLocks noChangeArrowheads="1" noChangeAspect="1"/>
+                          </pic:cNvPicPr>
+                        </pic:nvPicPr>
+                        <pic:blipFill>
+                          <a:blip r:embed="rId20"/>
+                          <a:stretch>
+                            <a:fillRect/>
+                          </a:stretch>
+                        </pic:blipFill>
+                        <pic:spPr bwMode="auto">
+                          <a:xfrm>
+                            <a:off x="0" y="0"/>
+                            <a:ext cx="152400" cy="152400"/>
+                          </a:xfrm>
+                          <a:prstGeom prst="rect">
+                            <a:avLst/>
+                          </a:prstGeom>
+                          <a:noFill/>
+                          <a:ln w="9525">
+                            <a:noFill/>
+                            <a:headEnd/>
+                            <a:tailEnd/>
+                          </a:ln>
+                        </pic:spPr>
+                      </pic:pic>
+                    </a:graphicData>
+                  </a:graphic>
+                </wp:inline>
+              </w:drawing>
+            </w:r>
+            <w:r>
+              <w:t xml:space="preserve"> </w:t>
+            </w:r>
+            <w:r>
+              <w:t xml:space="preserve"> </w:t>
+            </w:r>
+            <w:r>
+              <w:t xml:space="preserve">DEFINITIONS</w:t>
+            </w:r>
+          </w:p>
+        </w:tc>
+      </w:tr>
+      <w:tr>
+        <w:trPr>
+          <w:cantSplit/>
+        </w:trPr>
+        <w:tc>
+          <w:tcPr>
+            <w:tcMar>
+              <w:top w:w="108" w:type="dxa"/>
+              <w:bottom w:w="108" w:type="dxa"/>
+            </w:tcMar>
+          </w:tcPr>
+          <w:p>
+            <w:pPr>
+              <w:pStyle w:val="BodyText"/>
+            </w:pPr>
+            <w:pPr>
+              <w:spacing w:before="16"/>
+            </w:pPr>
+            <w:r>
+              <w:rPr>
+                <w:bCs/>
+                <w:b/>
+              </w:rPr>
+              <w:t xml:space="preserve">Representative Sample:</w:t>
+            </w:r>
+            <w:r>
+              <w:t xml:space="preserve"> </w:t>
+            </w:r>
+            <w:r>
+              <w:t xml:space="preserve">individuals in the sample accurately reflect the characteristics of the population from which it is drawn.</w:t>
+            </w:r>
+          </w:p>
+          <w:p>
+            <w:pPr>
+              <w:pStyle w:val="BodyText"/>
+            </w:pPr>
+            <w:r>
+              <w:rPr>
+                <w:bCs/>
+                <w:b/>
+              </w:rPr>
+              <w:t xml:space="preserve">Convenience Sample:</w:t>
+            </w:r>
+            <w:r>
+              <w:t xml:space="preserve"> </w:t>
+            </w:r>
+            <w:r>
+              <w:t xml:space="preserve">individuals who are easily accessible are more likely to be included in the sample.</w:t>
+            </w:r>
+          </w:p>
+          <w:p>
+            <w:pPr>
+              <w:pStyle w:val="BodyText"/>
+            </w:pPr>
+            <w:r>
+              <w:t xml:space="preserve">In general, we always seek to</w:t>
+            </w:r>
+            <w:r>
+              <w:t xml:space="preserve"> </w:t>
+            </w:r>
+            <w:r>
+              <w:rPr>
+                <w:bCs/>
+                <w:b/>
+              </w:rPr>
+              <w:t xml:space="preserve">randomly</w:t>
+            </w:r>
+            <w:r>
+              <w:t xml:space="preserve"> </w:t>
+            </w:r>
+            <w:r>
+              <w:t xml:space="preserve">select a sample from a population.</w:t>
+            </w:r>
+          </w:p>
+          <w:p>
+            <w:pPr>
+              <w:pStyle w:val="BodyText"/>
+            </w:pPr>
+            <w:pPr>
+              <w:spacing w:after="16"/>
+            </w:pPr>
+            <w:r>
+              <w:t xml:space="preserve">See</w:t>
+            </w:r>
+            <w:r>
+              <w:t xml:space="preserve"> </w:t>
+            </w:r>
+            <w:hyperlink r:id="rId62">
+              <w:r>
+                <w:rPr>
+                  <w:rStyle w:val="Hyperlink"/>
+                </w:rPr>
+                <w:t xml:space="preserve">https://openintro-ims.netlify.app/data-design#sec-samp-methods</w:t>
+              </w:r>
+            </w:hyperlink>
+            <w:r>
+              <w:t xml:space="preserve"> </w:t>
+            </w:r>
+            <w:r>
+              <w:t xml:space="preserve">for more information on sampling methods.</w:t>
+            </w:r>
+          </w:p>
+        </w:tc>
+      </w:tr>
+    </w:tbl>
+    <w:bookmarkEnd w:id="63"/>
+    <w:bookmarkStart w:id="72" w:name="example-1.4-font-preferences"/>
     <w:p>
       <w:pPr>
         <w:pStyle w:val="Heading2"/>
@@ -4002,18 +4318,18 @@
                 <wp:inline>
                   <wp:extent cx="3200400" cy="2762061"/>
                   <wp:effectExtent b="0" l="0" r="0" t="0"/>
-                  <wp:docPr descr="" title="" id="59" name="Picture"/>
+                  <wp:docPr descr="" title="" id="65" name="Picture"/>
                   <a:graphic>
                     <a:graphicData uri="http://schemas.openxmlformats.org/drawingml/2006/picture">
                       <pic:pic>
                         <pic:nvPicPr>
-                          <pic:cNvPr descr="01-images/font-style-image.png" id="60" name="Picture"/>
+                          <pic:cNvPr descr="01-images/font-style-image.png" id="66" name="Picture"/>
                           <pic:cNvPicPr>
                             <a:picLocks noChangeArrowheads="1" noChangeAspect="1"/>
                           </pic:cNvPicPr>
                         </pic:nvPicPr>
                         <pic:blipFill>
-                          <a:blip r:embed="rId58"/>
+                          <a:blip r:embed="rId64"/>
                           <a:stretch>
                             <a:fillRect/>
                           </a:stretch>
@@ -4070,12 +4386,12 @@
           <wp:inline>
             <wp:extent cx="97440" cy="157162"/>
             <wp:effectExtent b="0" l="0" r="0" t="0"/>
-            <wp:docPr descr="" title="" id="61" name="Picture"/>
+            <wp:docPr descr="" title="" id="67" name="Picture"/>
             <a:graphic>
               <a:graphicData uri="http://schemas.openxmlformats.org/drawingml/2006/picture">
                 <pic:pic>
                   <pic:nvPicPr>
-                    <pic:cNvPr descr="01-introduction-to-statistical-thinking_files/figure-docx/fa-icon-37ad7c564657af6a696c5f96e99a441a.png" id="62" name="Picture"/>
+                    <pic:cNvPr descr="01-introduction-to-statistical-thinking_files/figure-docx/fa-icon-37ad7c564657af6a696c5f96e99a441a.png" id="68" name="Picture"/>
                     <pic:cNvPicPr>
                       <a:picLocks noChangeArrowheads="1" noChangeAspect="1"/>
                     </pic:cNvPicPr>
@@ -4128,24 +4444,12 @@
       <w:pPr>
         <w:numPr>
           <w:ilvl w:val="0"/>
-          <w:numId w:val="1039"/>
-        </w:numPr>
-        <w:pStyle w:val="Compact"/>
-      </w:pPr>
-      <w:r>
-        <w:t xml:space="preserve">Identify the following in the context of this example:</w:t>
-      </w:r>
-    </w:p>
-    <w:p>
-      <w:pPr>
-        <w:numPr>
-          <w:ilvl w:val="0"/>
           <w:numId w:val="1040"/>
         </w:numPr>
         <w:pStyle w:val="Compact"/>
       </w:pPr>
       <w:r>
-        <w:t xml:space="preserve">Population of interest:</w:t>
+        <w:t xml:space="preserve">Identify the following in the context of this example:</w:t>
       </w:r>
     </w:p>
     <w:p>
@@ -4157,7 +4461,7 @@
         <w:pStyle w:val="Compact"/>
       </w:pPr>
       <w:r>
-        <w:t xml:space="preserve">Sample:</w:t>
+        <w:t xml:space="preserve">Population of interest:</w:t>
       </w:r>
     </w:p>
     <w:p>
@@ -4169,7 +4473,7 @@
         <w:pStyle w:val="Compact"/>
       </w:pPr>
       <w:r>
-        <w:t xml:space="preserve">Variable of interest:</w:t>
+        <w:t xml:space="preserve">Sample:</w:t>
       </w:r>
     </w:p>
     <w:p>
@@ -4181,7 +4485,7 @@
         <w:pStyle w:val="Compact"/>
       </w:pPr>
       <w:r>
-        <w:t xml:space="preserve">Data type:</w:t>
+        <w:t xml:space="preserve">Variable of interest:</w:t>
       </w:r>
     </w:p>
     <w:p>
@@ -4193,15 +4497,7 @@
         <w:pStyle w:val="Compact"/>
       </w:pPr>
       <w:r>
-        <w:t xml:space="preserve">If there was no preference in the population, how many of the 40 consumers do you expect to choose Signet font? Explain.</w:t>
-      </w:r>
-    </w:p>
-    <w:p>
-      <w:pPr>
-        <w:pStyle w:val="FirstParagraph"/>
-      </w:pPr>
-      <w:r>
-        <w:t xml:space="preserve">To gain an understanding of what outcomes we expect to see if there is no real preference in the population of all consumers, we will simulate this experiment under the condition that there is no preference for one font over the other. Carry out the Applet simulation. Note that you should consider the following questions when designing your simulation study:</w:t>
+        <w:t xml:space="preserve">Data type:</w:t>
       </w:r>
     </w:p>
     <w:p>
@@ -4213,14 +4509,34 @@
         <w:pStyle w:val="Compact"/>
       </w:pPr>
       <w:r>
-        <w:t xml:space="preserve">What are the two possible outcomes on each of the trials?</w:t>
+        <w:t xml:space="preserve">If there was no preference in the population, how many of the 40 consumers do you expect to choose Signet font? Explain.</w:t>
+      </w:r>
+    </w:p>
+    <w:p>
+      <w:pPr>
+        <w:pStyle w:val="FirstParagraph"/>
+      </w:pPr>
+      <w:r>
+        <w:t xml:space="preserve">To gain an understanding of what outcomes we expect to see if there is no real preference in the population of all consumers, we will simulate this experiment under the condition that there is no preference for one font over the other. Carry out the Applet simulation. Note that you should consider the following questions when designing your simulation study:</w:t>
       </w:r>
     </w:p>
     <w:p>
       <w:pPr>
         <w:numPr>
           <w:ilvl w:val="0"/>
-          <w:numId w:val="1045"/>
+          <w:numId w:val="1046"/>
+        </w:numPr>
+        <w:pStyle w:val="Compact"/>
+      </w:pPr>
+      <w:r>
+        <w:t xml:space="preserve">What are the two possible outcomes on each of the trials?</w:t>
+      </w:r>
+    </w:p>
+    <w:p>
+      <w:pPr>
+        <w:numPr>
+          <w:ilvl w:val="0"/>
+          <w:numId w:val="1046"/>
         </w:numPr>
         <w:pStyle w:val="Compact"/>
       </w:pPr>
@@ -4247,7 +4563,7 @@
       <w:pPr>
         <w:numPr>
           <w:ilvl w:val="0"/>
-          <w:numId w:val="1045"/>
+          <w:numId w:val="1046"/>
         </w:numPr>
         <w:pStyle w:val="Compact"/>
       </w:pPr>
@@ -4300,18 +4616,18 @@
                 <wp:inline>
                   <wp:extent cx="3200400" cy="2404128"/>
                   <wp:effectExtent b="0" l="0" r="0" t="0"/>
-                  <wp:docPr descr="" title="" id="64" name="Picture"/>
+                  <wp:docPr descr="" title="" id="70" name="Picture"/>
                   <a:graphic>
                     <a:graphicData uri="http://schemas.openxmlformats.org/drawingml/2006/picture">
                       <pic:pic>
                         <pic:nvPicPr>
-                          <pic:cNvPr descr="01-images/font-applet.png" id="65" name="Picture"/>
+                          <pic:cNvPr descr="01-images/font-applet.png" id="71" name="Picture"/>
                           <pic:cNvPicPr>
                             <a:picLocks noChangeArrowheads="1" noChangeAspect="1"/>
                           </pic:cNvPicPr>
                         </pic:nvPicPr>
                         <pic:blipFill>
-                          <a:blip r:embed="rId63"/>
+                          <a:blip r:embed="rId69"/>
                           <a:stretch>
                             <a:fillRect/>
                           </a:stretch>
@@ -4355,28 +4671,40 @@
       <w:pPr>
         <w:numPr>
           <w:ilvl w:val="0"/>
-          <w:numId w:val="1046"/>
-        </w:numPr>
-        <w:pStyle w:val="Compact"/>
-      </w:pPr>
-      <w:r>
-        <w:t xml:space="preserve">What does each dot on this plot represent?</w:t>
-      </w:r>
-    </w:p>
-    <w:p>
-      <w:pPr>
-        <w:numPr>
-          <w:ilvl w:val="0"/>
           <w:numId w:val="1047"/>
         </w:numPr>
         <w:pStyle w:val="Compact"/>
       </w:pPr>
       <w:r>
+        <w:t xml:space="preserve">What does each dot on this plot represent?</w:t>
+      </w:r>
+    </w:p>
+    <w:p>
+      <w:pPr>
+        <w:numPr>
+          <w:ilvl w:val="0"/>
+          <w:numId w:val="1048"/>
+        </w:numPr>
+        <w:pStyle w:val="Compact"/>
+      </w:pPr>
+      <w:r>
         <w:t xml:space="preserve">In the actual study, 30 of the 40 selected the Signet font. Does this outcome convince you that there is a preference for one font over the other? Why or why not?</w:t>
       </w:r>
     </w:p>
-    <w:bookmarkEnd w:id="66"/>
-    <w:bookmarkStart w:id="73" w:name="references"/>
+    <w:p>
+      <w:pPr>
+        <w:numPr>
+          <w:ilvl w:val="0"/>
+          <w:numId w:val="1049"/>
+        </w:numPr>
+        <w:pStyle w:val="Compact"/>
+      </w:pPr>
+      <w:r>
+        <w:t xml:space="preserve">Why was it important for the researchers to present out the order in which the fonts were presented across the study? For example, how would the study results have been affected if the researchers always presented the Signet font on the left?</w:t>
+      </w:r>
+    </w:p>
+    <w:bookmarkEnd w:id="72"/>
+    <w:bookmarkStart w:id="79" w:name="references"/>
     <w:p>
       <w:pPr>
         <w:pStyle w:val="Heading2"/>
@@ -4385,8 +4713,8 @@
         <w:t xml:space="preserve">References</w:t>
       </w:r>
     </w:p>
-    <w:bookmarkStart w:id="72" w:name="refs"/>
-    <w:bookmarkStart w:id="68" w:name="ref-binder1992"/>
+    <w:bookmarkStart w:id="78" w:name="refs"/>
+    <w:bookmarkStart w:id="74" w:name="ref-binder1992"/>
     <w:p>
       <w:pPr>
         <w:pStyle w:val="Bibliography"/>
@@ -4419,7 +4747,7 @@
       <w:r>
         <w:t xml:space="preserve"> </w:t>
       </w:r>
-      <w:hyperlink r:id="rId67">
+      <w:hyperlink r:id="rId73">
         <w:r>
           <w:rPr>
             <w:rStyle w:val="Hyperlink"/>
@@ -4431,8 +4759,8 @@
         <w:t xml:space="preserve">.</w:t>
       </w:r>
     </w:p>
-    <w:bookmarkEnd w:id="68"/>
-    <w:bookmarkStart w:id="70" w:name="ref-hamlin2007"/>
+    <w:bookmarkEnd w:id="74"/>
+    <w:bookmarkStart w:id="76" w:name="ref-hamlin2007"/>
     <w:p>
       <w:pPr>
         <w:pStyle w:val="Bibliography"/>
@@ -4465,7 +4793,7 @@
       <w:r>
         <w:t xml:space="preserve"> </w:t>
       </w:r>
-      <w:hyperlink r:id="rId69">
+      <w:hyperlink r:id="rId75">
         <w:r>
           <w:rPr>
             <w:rStyle w:val="Hyperlink"/>
@@ -4477,8 +4805,8 @@
         <w:t xml:space="preserve">.</w:t>
       </w:r>
     </w:p>
-    <w:bookmarkEnd w:id="70"/>
-    <w:bookmarkStart w:id="71" w:name="ref-holcomb2010introducing"/>
+    <w:bookmarkEnd w:id="76"/>
+    <w:bookmarkStart w:id="77" w:name="ref-holcomb2010introducing"/>
     <w:p>
       <w:pPr>
         <w:pStyle w:val="Bibliography"/>
@@ -4506,9 +4834,9 @@
         <w:t xml:space="preserve">.</w:t>
       </w:r>
     </w:p>
-    <w:bookmarkEnd w:id="71"/>
-    <w:bookmarkEnd w:id="72"/>
-    <w:bookmarkEnd w:id="73"/>
+    <w:bookmarkEnd w:id="77"/>
+    <w:bookmarkEnd w:id="78"/>
+    <w:bookmarkEnd w:id="79"/>
     <w:sectPr/>
   </w:body>
 </w:document>
@@ -5948,6 +6276,36 @@
     </w:lvlOverride>
   </w:num>
   <w:num w:numId="1039">
+    <w:abstractNumId w:val="99416"/>
+    <w:lvlOverride w:ilvl="0">
+      <w:startOverride w:val="6"/>
+    </w:lvlOverride>
+    <w:lvlOverride w:ilvl="1">
+      <w:startOverride w:val="6"/>
+    </w:lvlOverride>
+    <w:lvlOverride w:ilvl="2">
+      <w:startOverride w:val="6"/>
+    </w:lvlOverride>
+    <w:lvlOverride w:ilvl="3">
+      <w:startOverride w:val="6"/>
+    </w:lvlOverride>
+    <w:lvlOverride w:ilvl="4">
+      <w:startOverride w:val="6"/>
+    </w:lvlOverride>
+    <w:lvlOverride w:ilvl="5">
+      <w:startOverride w:val="6"/>
+    </w:lvlOverride>
+    <w:lvlOverride w:ilvl="6">
+      <w:startOverride w:val="6"/>
+    </w:lvlOverride>
+    <w:lvlOverride w:ilvl="7">
+      <w:startOverride w:val="6"/>
+    </w:lvlOverride>
+    <w:lvlOverride w:ilvl="8">
+      <w:startOverride w:val="6"/>
+    </w:lvlOverride>
+  </w:num>
+  <w:num w:numId="1040">
     <w:abstractNumId w:val="99411"/>
     <w:lvlOverride w:ilvl="0">
       <w:startOverride w:val="1"/>
@@ -5976,9 +6334,6 @@
     <w:lvlOverride w:ilvl="8">
       <w:startOverride w:val="1"/>
     </w:lvlOverride>
-  </w:num>
-  <w:num w:numId="1040">
-    <w:abstractNumId w:val="991"/>
   </w:num>
   <w:num w:numId="1041">
     <w:abstractNumId w:val="991"/>
@@ -5990,6 +6345,9 @@
     <w:abstractNumId w:val="991"/>
   </w:num>
   <w:num w:numId="1044">
+    <w:abstractNumId w:val="991"/>
+  </w:num>
+  <w:num w:numId="1045">
     <w:abstractNumId w:val="99412"/>
     <w:lvlOverride w:ilvl="0">
       <w:startOverride w:val="2"/>
@@ -6019,10 +6377,10 @@
       <w:startOverride w:val="2"/>
     </w:lvlOverride>
   </w:num>
-  <w:num w:numId="1045">
+  <w:num w:numId="1046">
     <w:abstractNumId w:val="991"/>
   </w:num>
-  <w:num w:numId="1046">
+  <w:num w:numId="1047">
     <w:abstractNumId w:val="99413"/>
     <w:lvlOverride w:ilvl="0">
       <w:startOverride w:val="3"/>
@@ -6052,7 +6410,7 @@
       <w:startOverride w:val="3"/>
     </w:lvlOverride>
   </w:num>
-  <w:num w:numId="1047">
+  <w:num w:numId="1048">
     <w:abstractNumId w:val="99414"/>
     <w:lvlOverride w:ilvl="0">
       <w:startOverride w:val="4"/>
@@ -6080,6 +6438,36 @@
     </w:lvlOverride>
     <w:lvlOverride w:ilvl="8">
       <w:startOverride w:val="4"/>
+    </w:lvlOverride>
+  </w:num>
+  <w:num w:numId="1049">
+    <w:abstractNumId w:val="99415"/>
+    <w:lvlOverride w:ilvl="0">
+      <w:startOverride w:val="5"/>
+    </w:lvlOverride>
+    <w:lvlOverride w:ilvl="1">
+      <w:startOverride w:val="5"/>
+    </w:lvlOverride>
+    <w:lvlOverride w:ilvl="2">
+      <w:startOverride w:val="5"/>
+    </w:lvlOverride>
+    <w:lvlOverride w:ilvl="3">
+      <w:startOverride w:val="5"/>
+    </w:lvlOverride>
+    <w:lvlOverride w:ilvl="4">
+      <w:startOverride w:val="5"/>
+    </w:lvlOverride>
+    <w:lvlOverride w:ilvl="5">
+      <w:startOverride w:val="5"/>
+    </w:lvlOverride>
+    <w:lvlOverride w:ilvl="6">
+      <w:startOverride w:val="5"/>
+    </w:lvlOverride>
+    <w:lvlOverride w:ilvl="7">
+      <w:startOverride w:val="5"/>
+    </w:lvlOverride>
+    <w:lvlOverride w:ilvl="8">
+      <w:startOverride w:val="5"/>
     </w:lvlOverride>
   </w:num>
 </w:numbering>

</xml_diff>

<commit_message>
minor updates to ch 1 notes
</commit_message>
<xml_diff>
--- a/01-course-notes/01-introduction-to-statistical-thinking.docx
+++ b/01-course-notes/01-introduction-to-statistical-thinking.docx
@@ -1871,42 +1871,6 @@
         <w:t xml:space="preserve">age</w:t>
       </w:r>
       <w:r>
-        <w:t xml:space="preserve">,</w:t>
-      </w:r>
-      <w:r>
-        <w:t xml:space="preserve"> </w:t>
-      </w:r>
-      <w:r>
-        <w:rPr>
-          <w:rStyle w:val="VerbatimChar"/>
-        </w:rPr>
-        <w:t xml:space="preserve">major</w:t>
-      </w:r>
-      <w:r>
-        <w:t xml:space="preserve">,</w:t>
-      </w:r>
-      <w:r>
-        <w:t xml:space="preserve"> </w:t>
-      </w:r>
-      <w:r>
-        <w:rPr>
-          <w:rStyle w:val="VerbatimChar"/>
-        </w:rPr>
-        <w:t xml:space="preserve">dorm</w:t>
-      </w:r>
-      <w:r>
-        <w:t xml:space="preserve">, and</w:t>
-      </w:r>
-      <w:r>
-        <w:t xml:space="preserve"> </w:t>
-      </w:r>
-      <w:r>
-        <w:rPr>
-          <w:rStyle w:val="VerbatimChar"/>
-        </w:rPr>
-        <w:t xml:space="preserve">height</w:t>
-      </w:r>
-      <w:r>
         <w:t xml:space="preserve"> </w:t>
       </w:r>
       <w:r>
@@ -1921,12 +1885,12 @@
         <w:tblLook w:firstRow="1" w:lastRow="0" w:firstColumn="0" w:lastColumn="0" w:noHBand="0" w:noVBand="0" w:val="0020"/>
       </w:tblPr>
       <w:tblGrid>
-        <w:gridCol w:w="633"/>
-        <w:gridCol w:w="792"/>
-        <w:gridCol w:w="950"/>
-        <w:gridCol w:w="3009"/>
-        <w:gridCol w:w="1584"/>
-        <w:gridCol w:w="950"/>
+        <w:gridCol w:w="844"/>
+        <w:gridCol w:w="1056"/>
+        <w:gridCol w:w="1267"/>
+        <w:gridCol w:w="2112"/>
+        <w:gridCol w:w="1372"/>
+        <w:gridCol w:w="1267"/>
       </w:tblGrid>
       <w:tr>
         <w:trPr>
@@ -2062,6 +2026,598 @@
               <w:jc w:val="left"/>
             </w:pPr>
             <w:r>
+              <w:t xml:space="preserve">Fremont</w:t>
+            </w:r>
+          </w:p>
+        </w:tc>
+        <w:tc>
+          <w:tcPr/>
+          <w:p>
+            <w:pPr>
+              <w:pStyle w:val="Compact"/>
+              <w:jc w:val="right"/>
+            </w:pPr>
+            <w:r>
+              <w:t xml:space="preserve">66.7</w:t>
+            </w:r>
+          </w:p>
+        </w:tc>
+      </w:tr>
+      <w:tr>
+        <w:tc>
+          <w:tcPr/>
+          <w:p>
+            <w:pPr>
+              <w:pStyle w:val="Compact"/>
+              <w:jc w:val="right"/>
+            </w:pPr>
+            <w:r>
+              <w:t xml:space="preserve">2</w:t>
+            </w:r>
+          </w:p>
+        </w:tc>
+        <w:tc>
+          <w:tcPr/>
+          <w:p>
+            <w:pPr>
+              <w:pStyle w:val="Compact"/>
+              <w:jc w:val="left"/>
+            </w:pPr>
+            <w:r>
+              <w:t xml:space="preserve">Correct</w:t>
+            </w:r>
+          </w:p>
+        </w:tc>
+        <w:tc>
+          <w:tcPr/>
+          <w:p>
+            <w:pPr>
+              <w:pStyle w:val="Compact"/>
+              <w:jc w:val="right"/>
+            </w:pPr>
+            <w:r>
+              <w:t xml:space="preserve">22.9</w:t>
+            </w:r>
+          </w:p>
+        </w:tc>
+        <w:tc>
+          <w:tcPr/>
+          <w:p>
+            <w:pPr>
+              <w:pStyle w:val="Compact"/>
+              <w:jc w:val="left"/>
+            </w:pPr>
+            <w:r>
+              <w:t xml:space="preserve">Biochemistry</w:t>
+            </w:r>
+          </w:p>
+        </w:tc>
+        <w:tc>
+          <w:tcPr/>
+          <w:p>
+            <w:pPr>
+              <w:pStyle w:val="Compact"/>
+              <w:jc w:val="left"/>
+            </w:pPr>
+            <w:r>
+              <w:t xml:space="preserve">Cerro Vista</w:t>
+            </w:r>
+          </w:p>
+        </w:tc>
+        <w:tc>
+          <w:tcPr/>
+          <w:p>
+            <w:pPr>
+              <w:pStyle w:val="Compact"/>
+              <w:jc w:val="right"/>
+            </w:pPr>
+            <w:r>
+              <w:t xml:space="preserve">85.9</w:t>
+            </w:r>
+          </w:p>
+        </w:tc>
+      </w:tr>
+      <w:tr>
+        <w:tc>
+          <w:tcPr/>
+          <w:p>
+            <w:pPr>
+              <w:pStyle w:val="Compact"/>
+              <w:jc w:val="right"/>
+            </w:pPr>
+            <w:r>
+              <w:t xml:space="preserve">3</w:t>
+            </w:r>
+          </w:p>
+        </w:tc>
+        <w:tc>
+          <w:tcPr/>
+          <w:p>
+            <w:pPr>
+              <w:pStyle w:val="Compact"/>
+              <w:jc w:val="left"/>
+            </w:pPr>
+            <w:r>
+              <w:t xml:space="preserve">Correct</w:t>
+            </w:r>
+          </w:p>
+        </w:tc>
+        <w:tc>
+          <w:tcPr/>
+          <w:p>
+            <w:pPr>
+              <w:pStyle w:val="Compact"/>
+              <w:jc w:val="right"/>
+            </w:pPr>
+            <w:r>
+              <w:t xml:space="preserve">21.5</w:t>
+            </w:r>
+          </w:p>
+        </w:tc>
+        <w:tc>
+          <w:tcPr/>
+          <w:p>
+            <w:pPr>
+              <w:pStyle w:val="Compact"/>
+              <w:jc w:val="left"/>
+            </w:pPr>
+            <w:r>
+              <w:t xml:space="preserve">Animal Science</w:t>
+            </w:r>
+          </w:p>
+        </w:tc>
+        <w:tc>
+          <w:tcPr/>
+          <w:p>
+            <w:pPr>
+              <w:pStyle w:val="Compact"/>
+              <w:jc w:val="left"/>
+            </w:pPr>
+            <w:r>
+              <w:t xml:space="preserve">PCV</w:t>
+            </w:r>
+          </w:p>
+        </w:tc>
+        <w:tc>
+          <w:tcPr/>
+          <w:p>
+            <w:pPr>
+              <w:pStyle w:val="Compact"/>
+              <w:jc w:val="right"/>
+            </w:pPr>
+            <w:r>
+              <w:t xml:space="preserve">67.2</w:t>
+            </w:r>
+          </w:p>
+        </w:tc>
+      </w:tr>
+      <w:tr>
+        <w:tc>
+          <w:tcPr/>
+          <w:p>
+            <w:pPr>
+              <w:pStyle w:val="Compact"/>
+              <w:jc w:val="right"/>
+            </w:pPr>
+            <w:r>
+              <w:t xml:space="preserve">4</w:t>
+            </w:r>
+          </w:p>
+        </w:tc>
+        <w:tc>
+          <w:tcPr/>
+          <w:p>
+            <w:pPr>
+              <w:pStyle w:val="Compact"/>
+              <w:jc w:val="left"/>
+            </w:pPr>
+            <w:r>
+              <w:t xml:space="preserve">Correct</w:t>
+            </w:r>
+          </w:p>
+        </w:tc>
+        <w:tc>
+          <w:tcPr/>
+          <w:p>
+            <w:pPr>
+              <w:pStyle w:val="Compact"/>
+              <w:jc w:val="right"/>
+            </w:pPr>
+            <w:r>
+              <w:t xml:space="preserve">20.8</w:t>
+            </w:r>
+          </w:p>
+        </w:tc>
+        <w:tc>
+          <w:tcPr/>
+          <w:p>
+            <w:pPr>
+              <w:pStyle w:val="Compact"/>
+              <w:jc w:val="left"/>
+            </w:pPr>
+            <w:r>
+              <w:t xml:space="preserve">Animal Science</w:t>
+            </w:r>
+          </w:p>
+        </w:tc>
+        <w:tc>
+          <w:tcPr/>
+          <w:p>
+            <w:pPr>
+              <w:pStyle w:val="Compact"/>
+              <w:jc w:val="left"/>
+            </w:pPr>
+            <w:r>
+              <w:t xml:space="preserve">yakʔitʸutʸu</w:t>
+            </w:r>
+          </w:p>
+        </w:tc>
+        <w:tc>
+          <w:tcPr/>
+          <w:p>
+            <w:pPr>
+              <w:pStyle w:val="Compact"/>
+              <w:jc w:val="right"/>
+            </w:pPr>
+            <w:r>
+              <w:t xml:space="preserve">61.1</w:t>
+            </w:r>
+          </w:p>
+        </w:tc>
+      </w:tr>
+      <w:tr>
+        <w:tc>
+          <w:tcPr/>
+          <w:p>
+            <w:pPr>
+              <w:pStyle w:val="Compact"/>
+              <w:jc w:val="right"/>
+            </w:pPr>
+            <w:r>
+              <w:t xml:space="preserve">5</w:t>
+            </w:r>
+          </w:p>
+        </w:tc>
+        <w:tc>
+          <w:tcPr/>
+          <w:p>
+            <w:pPr>
+              <w:pStyle w:val="Compact"/>
+              <w:jc w:val="left"/>
+            </w:pPr>
+            <w:r>
+              <w:t xml:space="preserve">Correct</w:t>
+            </w:r>
+          </w:p>
+        </w:tc>
+        <w:tc>
+          <w:tcPr/>
+          <w:p>
+            <w:pPr>
+              <w:pStyle w:val="Compact"/>
+              <w:jc w:val="right"/>
+            </w:pPr>
+            <w:r>
+              <w:t xml:space="preserve">20.5</w:t>
+            </w:r>
+          </w:p>
+        </w:tc>
+        <w:tc>
+          <w:tcPr/>
+          <w:p>
+            <w:pPr>
+              <w:pStyle w:val="Compact"/>
+              <w:jc w:val="left"/>
+            </w:pPr>
+            <w:r>
+              <w:t xml:space="preserve">Microbiology</w:t>
+            </w:r>
+          </w:p>
+        </w:tc>
+        <w:tc>
+          <w:tcPr/>
+          <w:p>
+            <w:pPr>
+              <w:pStyle w:val="Compact"/>
+              <w:jc w:val="left"/>
+            </w:pPr>
+            <w:r>
+              <w:t xml:space="preserve">yakʔitʸutʸu</w:t>
+            </w:r>
+          </w:p>
+        </w:tc>
+        <w:tc>
+          <w:tcPr/>
+          <w:p>
+            <w:pPr>
+              <w:pStyle w:val="Compact"/>
+              <w:jc w:val="right"/>
+            </w:pPr>
+            <w:r>
+              <w:t xml:space="preserve">66.8</w:t>
+            </w:r>
+          </w:p>
+        </w:tc>
+      </w:tr>
+      <w:tr>
+        <w:tc>
+          <w:tcPr/>
+          <w:p>
+            <w:pPr>
+              <w:pStyle w:val="Compact"/>
+              <w:jc w:val="right"/>
+            </w:pPr>
+            <w:r>
+              <w:t xml:space="preserve">6</w:t>
+            </w:r>
+          </w:p>
+        </w:tc>
+        <w:tc>
+          <w:tcPr/>
+          <w:p>
+            <w:pPr>
+              <w:pStyle w:val="Compact"/>
+              <w:jc w:val="left"/>
+            </w:pPr>
+            <w:r>
+              <w:t xml:space="preserve">Correct</w:t>
+            </w:r>
+          </w:p>
+        </w:tc>
+        <w:tc>
+          <w:tcPr/>
+          <w:p>
+            <w:pPr>
+              <w:pStyle w:val="Compact"/>
+              <w:jc w:val="right"/>
+            </w:pPr>
+            <w:r>
+              <w:t xml:space="preserve">21.3</w:t>
+            </w:r>
+          </w:p>
+        </w:tc>
+        <w:tc>
+          <w:tcPr/>
+          <w:p>
+            <w:pPr>
+              <w:pStyle w:val="Compact"/>
+              <w:jc w:val="left"/>
+            </w:pPr>
+            <w:r>
+              <w:t xml:space="preserve">Biological Sciences</w:t>
+            </w:r>
+          </w:p>
+        </w:tc>
+        <w:tc>
+          <w:tcPr/>
+          <w:p>
+            <w:pPr>
+              <w:pStyle w:val="Compact"/>
+              <w:jc w:val="left"/>
+            </w:pPr>
+            <w:r>
+              <w:t xml:space="preserve">PCV</w:t>
+            </w:r>
+          </w:p>
+        </w:tc>
+        <w:tc>
+          <w:tcPr/>
+          <w:p>
+            <w:pPr>
+              <w:pStyle w:val="Compact"/>
+              <w:jc w:val="right"/>
+            </w:pPr>
+            <w:r>
+              <w:t xml:space="preserve">77.4</w:t>
+            </w:r>
+          </w:p>
+        </w:tc>
+      </w:tr>
+      <w:tr>
+        <w:tc>
+          <w:tcPr/>
+          <w:p>
+            <w:pPr>
+              <w:pStyle w:val="Compact"/>
+              <w:jc w:val="right"/>
+            </w:pPr>
+            <w:r>
+              <w:t xml:space="preserve">7</w:t>
+            </w:r>
+          </w:p>
+        </w:tc>
+        <w:tc>
+          <w:tcPr/>
+          <w:p>
+            <w:pPr>
+              <w:pStyle w:val="Compact"/>
+              <w:jc w:val="left"/>
+            </w:pPr>
+            <w:r>
+              <w:t xml:space="preserve">Correct</w:t>
+            </w:r>
+          </w:p>
+        </w:tc>
+        <w:tc>
+          <w:tcPr/>
+          <w:p>
+            <w:pPr>
+              <w:pStyle w:val="Compact"/>
+              <w:jc w:val="right"/>
+            </w:pPr>
+            <w:r>
+              <w:t xml:space="preserve">22.4</w:t>
+            </w:r>
+          </w:p>
+        </w:tc>
+        <w:tc>
+          <w:tcPr/>
+          <w:p>
+            <w:pPr>
+              <w:pStyle w:val="Compact"/>
+              <w:jc w:val="left"/>
+            </w:pPr>
+            <w:r>
+              <w:t xml:space="preserve">Food Science</w:t>
+            </w:r>
+          </w:p>
+        </w:tc>
+        <w:tc>
+          <w:tcPr/>
+          <w:p>
+            <w:pPr>
+              <w:pStyle w:val="Compact"/>
+              <w:jc w:val="left"/>
+            </w:pPr>
+            <w:r>
+              <w:t xml:space="preserve">PCV</w:t>
+            </w:r>
+          </w:p>
+        </w:tc>
+        <w:tc>
+          <w:tcPr/>
+          <w:p>
+            <w:pPr>
+              <w:pStyle w:val="Compact"/>
+              <w:jc w:val="right"/>
+            </w:pPr>
+            <w:r>
+              <w:t xml:space="preserve">60.0</w:t>
+            </w:r>
+          </w:p>
+        </w:tc>
+      </w:tr>
+      <w:tr>
+        <w:tc>
+          <w:tcPr/>
+          <w:p>
+            <w:pPr>
+              <w:pStyle w:val="Compact"/>
+              <w:jc w:val="right"/>
+            </w:pPr>
+            <w:r>
+              <w:t xml:space="preserve">8</w:t>
+            </w:r>
+          </w:p>
+        </w:tc>
+        <w:tc>
+          <w:tcPr/>
+          <w:p>
+            <w:pPr>
+              <w:pStyle w:val="Compact"/>
+              <w:jc w:val="left"/>
+            </w:pPr>
+            <w:r>
+              <w:t xml:space="preserve">Incorrect</w:t>
+            </w:r>
+          </w:p>
+        </w:tc>
+        <w:tc>
+          <w:tcPr/>
+          <w:p>
+            <w:pPr>
+              <w:pStyle w:val="Compact"/>
+              <w:jc w:val="right"/>
+            </w:pPr>
+            <w:r>
+              <w:t xml:space="preserve">21.0</w:t>
+            </w:r>
+          </w:p>
+        </w:tc>
+        <w:tc>
+          <w:tcPr/>
+          <w:p>
+            <w:pPr>
+              <w:pStyle w:val="Compact"/>
+              <w:jc w:val="left"/>
+            </w:pPr>
+            <w:r>
+              <w:t xml:space="preserve">Animal Science</w:t>
+            </w:r>
+          </w:p>
+        </w:tc>
+        <w:tc>
+          <w:tcPr/>
+          <w:p>
+            <w:pPr>
+              <w:pStyle w:val="Compact"/>
+              <w:jc w:val="left"/>
+            </w:pPr>
+            <w:r>
+              <w:t xml:space="preserve">Cerro Vista</w:t>
+            </w:r>
+          </w:p>
+        </w:tc>
+        <w:tc>
+          <w:tcPr/>
+          <w:p>
+            <w:pPr>
+              <w:pStyle w:val="Compact"/>
+              <w:jc w:val="right"/>
+            </w:pPr>
+            <w:r>
+              <w:t xml:space="preserve">67.5</w:t>
+            </w:r>
+          </w:p>
+        </w:tc>
+      </w:tr>
+      <w:tr>
+        <w:tc>
+          <w:tcPr/>
+          <w:p>
+            <w:pPr>
+              <w:pStyle w:val="Compact"/>
+              <w:jc w:val="right"/>
+            </w:pPr>
+            <w:r>
+              <w:t xml:space="preserve">9</w:t>
+            </w:r>
+          </w:p>
+        </w:tc>
+        <w:tc>
+          <w:tcPr/>
+          <w:p>
+            <w:pPr>
+              <w:pStyle w:val="Compact"/>
+              <w:jc w:val="left"/>
+            </w:pPr>
+            <w:r>
+              <w:t xml:space="preserve">Correct</w:t>
+            </w:r>
+          </w:p>
+        </w:tc>
+        <w:tc>
+          <w:tcPr/>
+          <w:p>
+            <w:pPr>
+              <w:pStyle w:val="Compact"/>
+              <w:jc w:val="right"/>
+            </w:pPr>
+            <w:r>
+              <w:t xml:space="preserve">18.7</w:t>
+            </w:r>
+          </w:p>
+        </w:tc>
+        <w:tc>
+          <w:tcPr/>
+          <w:p>
+            <w:pPr>
+              <w:pStyle w:val="Compact"/>
+              <w:jc w:val="left"/>
+            </w:pPr>
+            <w:r>
+              <w:t xml:space="preserve">Biological Sciences</w:t>
+            </w:r>
+          </w:p>
+        </w:tc>
+        <w:tc>
+          <w:tcPr/>
+          <w:p>
+            <w:pPr>
+              <w:pStyle w:val="Compact"/>
+              <w:jc w:val="left"/>
+            </w:pPr>
+            <w:r>
               <w:t xml:space="preserve">Shasta</w:t>
             </w:r>
           </w:p>
@@ -2074,21 +2630,243 @@
               <w:jc w:val="right"/>
             </w:pPr>
             <w:r>
-              <w:t xml:space="preserve">64.0</w:t>
-            </w:r>
-          </w:p>
-        </w:tc>
-      </w:tr>
-      <w:tr>
-        <w:tc>
-          <w:tcPr/>
-          <w:p>
-            <w:pPr>
-              <w:pStyle w:val="Compact"/>
-              <w:jc w:val="right"/>
-            </w:pPr>
-            <w:r>
-              <w:t xml:space="preserve">2</w:t>
+              <w:t xml:space="preserve">65.6</w:t>
+            </w:r>
+          </w:p>
+        </w:tc>
+      </w:tr>
+      <w:tr>
+        <w:tc>
+          <w:tcPr/>
+          <w:p>
+            <w:pPr>
+              <w:pStyle w:val="Compact"/>
+              <w:jc w:val="right"/>
+            </w:pPr>
+            <w:r>
+              <w:t xml:space="preserve">10</w:t>
+            </w:r>
+          </w:p>
+        </w:tc>
+        <w:tc>
+          <w:tcPr/>
+          <w:p>
+            <w:pPr>
+              <w:pStyle w:val="Compact"/>
+              <w:jc w:val="left"/>
+            </w:pPr>
+            <w:r>
+              <w:t xml:space="preserve">Incorrect</w:t>
+            </w:r>
+          </w:p>
+        </w:tc>
+        <w:tc>
+          <w:tcPr/>
+          <w:p>
+            <w:pPr>
+              <w:pStyle w:val="Compact"/>
+              <w:jc w:val="right"/>
+            </w:pPr>
+            <w:r>
+              <w:t xml:space="preserve">20.9</w:t>
+            </w:r>
+          </w:p>
+        </w:tc>
+        <w:tc>
+          <w:tcPr/>
+          <w:p>
+            <w:pPr>
+              <w:pStyle w:val="Compact"/>
+              <w:jc w:val="left"/>
+            </w:pPr>
+            <w:r>
+              <w:t xml:space="preserve">Biological Sciences</w:t>
+            </w:r>
+          </w:p>
+        </w:tc>
+        <w:tc>
+          <w:tcPr/>
+          <w:p>
+            <w:pPr>
+              <w:pStyle w:val="Compact"/>
+              <w:jc w:val="left"/>
+            </w:pPr>
+            <w:r>
+              <w:t xml:space="preserve">Sequoia</w:t>
+            </w:r>
+          </w:p>
+        </w:tc>
+        <w:tc>
+          <w:tcPr/>
+          <w:p>
+            <w:pPr>
+              <w:pStyle w:val="Compact"/>
+              <w:jc w:val="right"/>
+            </w:pPr>
+            <w:r>
+              <w:t xml:space="preserve">60.9</w:t>
+            </w:r>
+          </w:p>
+        </w:tc>
+      </w:tr>
+      <w:tr>
+        <w:tc>
+          <w:tcPr/>
+          <w:p>
+            <w:pPr>
+              <w:pStyle w:val="Compact"/>
+              <w:jc w:val="right"/>
+            </w:pPr>
+            <w:r>
+              <w:t xml:space="preserve">11</w:t>
+            </w:r>
+          </w:p>
+        </w:tc>
+        <w:tc>
+          <w:tcPr/>
+          <w:p>
+            <w:pPr>
+              <w:pStyle w:val="Compact"/>
+              <w:jc w:val="left"/>
+            </w:pPr>
+            <w:r>
+              <w:t xml:space="preserve">Incorrect</w:t>
+            </w:r>
+          </w:p>
+        </w:tc>
+        <w:tc>
+          <w:tcPr/>
+          <w:p>
+            <w:pPr>
+              <w:pStyle w:val="Compact"/>
+              <w:jc w:val="right"/>
+            </w:pPr>
+            <w:r>
+              <w:t xml:space="preserve">20.1</w:t>
+            </w:r>
+          </w:p>
+        </w:tc>
+        <w:tc>
+          <w:tcPr/>
+          <w:p>
+            <w:pPr>
+              <w:pStyle w:val="Compact"/>
+              <w:jc w:val="left"/>
+            </w:pPr>
+            <w:r>
+              <w:t xml:space="preserve">Nutrition</w:t>
+            </w:r>
+          </w:p>
+        </w:tc>
+        <w:tc>
+          <w:tcPr/>
+          <w:p>
+            <w:pPr>
+              <w:pStyle w:val="Compact"/>
+              <w:jc w:val="left"/>
+            </w:pPr>
+            <w:r>
+              <w:t xml:space="preserve">Cerro Vista</w:t>
+            </w:r>
+          </w:p>
+        </w:tc>
+        <w:tc>
+          <w:tcPr/>
+          <w:p>
+            <w:pPr>
+              <w:pStyle w:val="Compact"/>
+              <w:jc w:val="right"/>
+            </w:pPr>
+            <w:r>
+              <w:t xml:space="preserve">68.4</w:t>
+            </w:r>
+          </w:p>
+        </w:tc>
+      </w:tr>
+      <w:tr>
+        <w:tc>
+          <w:tcPr/>
+          <w:p>
+            <w:pPr>
+              <w:pStyle w:val="Compact"/>
+              <w:jc w:val="right"/>
+            </w:pPr>
+            <w:r>
+              <w:t xml:space="preserve">12</w:t>
+            </w:r>
+          </w:p>
+        </w:tc>
+        <w:tc>
+          <w:tcPr/>
+          <w:p>
+            <w:pPr>
+              <w:pStyle w:val="Compact"/>
+              <w:jc w:val="left"/>
+            </w:pPr>
+            <w:r>
+              <w:t xml:space="preserve">Incorrect</w:t>
+            </w:r>
+          </w:p>
+        </w:tc>
+        <w:tc>
+          <w:tcPr/>
+          <w:p>
+            <w:pPr>
+              <w:pStyle w:val="Compact"/>
+              <w:jc w:val="right"/>
+            </w:pPr>
+            <w:r>
+              <w:t xml:space="preserve">19.0</w:t>
+            </w:r>
+          </w:p>
+        </w:tc>
+        <w:tc>
+          <w:tcPr/>
+          <w:p>
+            <w:pPr>
+              <w:pStyle w:val="Compact"/>
+              <w:jc w:val="left"/>
+            </w:pPr>
+            <w:r>
+              <w:t xml:space="preserve">Nutrition</w:t>
+            </w:r>
+          </w:p>
+        </w:tc>
+        <w:tc>
+          <w:tcPr/>
+          <w:p>
+            <w:pPr>
+              <w:pStyle w:val="Compact"/>
+              <w:jc w:val="left"/>
+            </w:pPr>
+            <w:r>
+              <w:t xml:space="preserve">Shasta</w:t>
+            </w:r>
+          </w:p>
+        </w:tc>
+        <w:tc>
+          <w:tcPr/>
+          <w:p>
+            <w:pPr>
+              <w:pStyle w:val="Compact"/>
+              <w:jc w:val="right"/>
+            </w:pPr>
+            <w:r>
+              <w:t xml:space="preserve">64.4</w:t>
+            </w:r>
+          </w:p>
+        </w:tc>
+      </w:tr>
+      <w:tr>
+        <w:tc>
+          <w:tcPr/>
+          <w:p>
+            <w:pPr>
+              <w:pStyle w:val="Compact"/>
+              <w:jc w:val="right"/>
+            </w:pPr>
+            <w:r>
+              <w:t xml:space="preserve">13</w:t>
             </w:r>
           </w:p>
         </w:tc>
@@ -2112,6 +2890,1116 @@
               <w:jc w:val="right"/>
             </w:pPr>
             <w:r>
+              <w:t xml:space="preserve">19.2</w:t>
+            </w:r>
+          </w:p>
+        </w:tc>
+        <w:tc>
+          <w:tcPr/>
+          <w:p>
+            <w:pPr>
+              <w:pStyle w:val="Compact"/>
+              <w:jc w:val="left"/>
+            </w:pPr>
+            <w:r>
+              <w:t xml:space="preserve">Nutrition</w:t>
+            </w:r>
+          </w:p>
+        </w:tc>
+        <w:tc>
+          <w:tcPr/>
+          <w:p>
+            <w:pPr>
+              <w:pStyle w:val="Compact"/>
+              <w:jc w:val="left"/>
+            </w:pPr>
+            <w:r>
+              <w:t xml:space="preserve">Lassen</w:t>
+            </w:r>
+          </w:p>
+        </w:tc>
+        <w:tc>
+          <w:tcPr/>
+          <w:p>
+            <w:pPr>
+              <w:pStyle w:val="Compact"/>
+              <w:jc w:val="right"/>
+            </w:pPr>
+            <w:r>
+              <w:t xml:space="preserve">60.5</w:t>
+            </w:r>
+          </w:p>
+        </w:tc>
+      </w:tr>
+      <w:tr>
+        <w:tc>
+          <w:tcPr/>
+          <w:p>
+            <w:pPr>
+              <w:pStyle w:val="Compact"/>
+              <w:jc w:val="right"/>
+            </w:pPr>
+            <w:r>
+              <w:t xml:space="preserve">14</w:t>
+            </w:r>
+          </w:p>
+        </w:tc>
+        <w:tc>
+          <w:tcPr/>
+          <w:p>
+            <w:pPr>
+              <w:pStyle w:val="Compact"/>
+              <w:jc w:val="left"/>
+            </w:pPr>
+            <w:r>
+              <w:t xml:space="preserve">Correct</w:t>
+            </w:r>
+          </w:p>
+        </w:tc>
+        <w:tc>
+          <w:tcPr/>
+          <w:p>
+            <w:pPr>
+              <w:pStyle w:val="Compact"/>
+              <w:jc w:val="right"/>
+            </w:pPr>
+            <w:r>
+              <w:t xml:space="preserve">20.5</w:t>
+            </w:r>
+          </w:p>
+        </w:tc>
+        <w:tc>
+          <w:tcPr/>
+          <w:p>
+            <w:pPr>
+              <w:pStyle w:val="Compact"/>
+              <w:jc w:val="left"/>
+            </w:pPr>
+            <w:r>
+              <w:t xml:space="preserve">Nutrition</w:t>
+            </w:r>
+          </w:p>
+        </w:tc>
+        <w:tc>
+          <w:tcPr/>
+          <w:p>
+            <w:pPr>
+              <w:pStyle w:val="Compact"/>
+              <w:jc w:val="left"/>
+            </w:pPr>
+            <w:r>
+              <w:t xml:space="preserve">Trinity</w:t>
+            </w:r>
+          </w:p>
+        </w:tc>
+        <w:tc>
+          <w:tcPr/>
+          <w:p>
+            <w:pPr>
+              <w:pStyle w:val="Compact"/>
+              <w:jc w:val="right"/>
+            </w:pPr>
+            <w:r>
+              <w:t xml:space="preserve">72.2</w:t>
+            </w:r>
+          </w:p>
+        </w:tc>
+      </w:tr>
+      <w:tr>
+        <w:tc>
+          <w:tcPr/>
+          <w:p>
+            <w:pPr>
+              <w:pStyle w:val="Compact"/>
+              <w:jc w:val="right"/>
+            </w:pPr>
+            <w:r>
+              <w:t xml:space="preserve">15</w:t>
+            </w:r>
+          </w:p>
+        </w:tc>
+        <w:tc>
+          <w:tcPr/>
+          <w:p>
+            <w:pPr>
+              <w:pStyle w:val="Compact"/>
+              <w:jc w:val="left"/>
+            </w:pPr>
+            <w:r>
+              <w:t xml:space="preserve">Incorrect</w:t>
+            </w:r>
+          </w:p>
+        </w:tc>
+        <w:tc>
+          <w:tcPr/>
+          <w:p>
+            <w:pPr>
+              <w:pStyle w:val="Compact"/>
+              <w:jc w:val="right"/>
+            </w:pPr>
+            <w:r>
+              <w:t xml:space="preserve">22.3</w:t>
+            </w:r>
+          </w:p>
+        </w:tc>
+        <w:tc>
+          <w:tcPr/>
+          <w:p>
+            <w:pPr>
+              <w:pStyle w:val="Compact"/>
+              <w:jc w:val="left"/>
+            </w:pPr>
+            <w:r>
+              <w:t xml:space="preserve">Marine Sciences</w:t>
+            </w:r>
+          </w:p>
+        </w:tc>
+        <w:tc>
+          <w:tcPr/>
+          <w:p>
+            <w:pPr>
+              <w:pStyle w:val="Compact"/>
+              <w:jc w:val="left"/>
+            </w:pPr>
+            <w:r>
+              <w:t xml:space="preserve">Lassen</w:t>
+            </w:r>
+          </w:p>
+        </w:tc>
+        <w:tc>
+          <w:tcPr/>
+          <w:p>
+            <w:pPr>
+              <w:pStyle w:val="Compact"/>
+              <w:jc w:val="right"/>
+            </w:pPr>
+            <w:r>
+              <w:t xml:space="preserve">58.3</w:t>
+            </w:r>
+          </w:p>
+        </w:tc>
+      </w:tr>
+      <w:tr>
+        <w:tc>
+          <w:tcPr/>
+          <w:p>
+            <w:pPr>
+              <w:pStyle w:val="Compact"/>
+              <w:jc w:val="right"/>
+            </w:pPr>
+            <w:r>
+              <w:t xml:space="preserve">16</w:t>
+            </w:r>
+          </w:p>
+        </w:tc>
+        <w:tc>
+          <w:tcPr/>
+          <w:p>
+            <w:pPr>
+              <w:pStyle w:val="Compact"/>
+              <w:jc w:val="left"/>
+            </w:pPr>
+            <w:r>
+              <w:t xml:space="preserve">Incorrect</w:t>
+            </w:r>
+          </w:p>
+        </w:tc>
+        <w:tc>
+          <w:tcPr/>
+          <w:p>
+            <w:pPr>
+              <w:pStyle w:val="Compact"/>
+              <w:jc w:val="right"/>
+            </w:pPr>
+            <w:r>
+              <w:t xml:space="preserve">20.2</w:t>
+            </w:r>
+          </w:p>
+        </w:tc>
+        <w:tc>
+          <w:tcPr/>
+          <w:p>
+            <w:pPr>
+              <w:pStyle w:val="Compact"/>
+              <w:jc w:val="left"/>
+            </w:pPr>
+            <w:r>
+              <w:t xml:space="preserve">Microbiology</w:t>
+            </w:r>
+          </w:p>
+        </w:tc>
+        <w:tc>
+          <w:tcPr/>
+          <w:p>
+            <w:pPr>
+              <w:pStyle w:val="Compact"/>
+              <w:jc w:val="left"/>
+            </w:pPr>
+            <w:r>
+              <w:t xml:space="preserve">Fremont</w:t>
+            </w:r>
+          </w:p>
+        </w:tc>
+        <w:tc>
+          <w:tcPr/>
+          <w:p>
+            <w:pPr>
+              <w:pStyle w:val="Compact"/>
+              <w:jc w:val="right"/>
+            </w:pPr>
+            <w:r>
+              <w:t xml:space="preserve">68.5</w:t>
+            </w:r>
+          </w:p>
+        </w:tc>
+      </w:tr>
+      <w:tr>
+        <w:tc>
+          <w:tcPr/>
+          <w:p>
+            <w:pPr>
+              <w:pStyle w:val="Compact"/>
+              <w:jc w:val="right"/>
+            </w:pPr>
+            <w:r>
+              <w:t xml:space="preserve">17</w:t>
+            </w:r>
+          </w:p>
+        </w:tc>
+        <w:tc>
+          <w:tcPr/>
+          <w:p>
+            <w:pPr>
+              <w:pStyle w:val="Compact"/>
+              <w:jc w:val="left"/>
+            </w:pPr>
+            <w:r>
+              <w:t xml:space="preserve">Incorrect</w:t>
+            </w:r>
+          </w:p>
+        </w:tc>
+        <w:tc>
+          <w:tcPr/>
+          <w:p>
+            <w:pPr>
+              <w:pStyle w:val="Compact"/>
+              <w:jc w:val="right"/>
+            </w:pPr>
+            <w:r>
+              <w:t xml:space="preserve">18.8</w:t>
+            </w:r>
+          </w:p>
+        </w:tc>
+        <w:tc>
+          <w:tcPr/>
+          <w:p>
+            <w:pPr>
+              <w:pStyle w:val="Compact"/>
+              <w:jc w:val="left"/>
+            </w:pPr>
+            <w:r>
+              <w:t xml:space="preserve">Dairy Science</w:t>
+            </w:r>
+          </w:p>
+        </w:tc>
+        <w:tc>
+          <w:tcPr/>
+          <w:p>
+            <w:pPr>
+              <w:pStyle w:val="Compact"/>
+              <w:jc w:val="left"/>
+            </w:pPr>
+            <w:r>
+              <w:t xml:space="preserve">Trinity</w:t>
+            </w:r>
+          </w:p>
+        </w:tc>
+        <w:tc>
+          <w:tcPr/>
+          <w:p>
+            <w:pPr>
+              <w:pStyle w:val="Compact"/>
+              <w:jc w:val="right"/>
+            </w:pPr>
+            <w:r>
+              <w:t xml:space="preserve">73.9</w:t>
+            </w:r>
+          </w:p>
+        </w:tc>
+      </w:tr>
+      <w:tr>
+        <w:tc>
+          <w:tcPr/>
+          <w:p>
+            <w:pPr>
+              <w:pStyle w:val="Compact"/>
+              <w:jc w:val="right"/>
+            </w:pPr>
+            <w:r>
+              <w:t xml:space="preserve">18</w:t>
+            </w:r>
+          </w:p>
+        </w:tc>
+        <w:tc>
+          <w:tcPr/>
+          <w:p>
+            <w:pPr>
+              <w:pStyle w:val="Compact"/>
+              <w:jc w:val="left"/>
+            </w:pPr>
+            <w:r>
+              <w:t xml:space="preserve">Correct</w:t>
+            </w:r>
+          </w:p>
+        </w:tc>
+        <w:tc>
+          <w:tcPr/>
+          <w:p>
+            <w:pPr>
+              <w:pStyle w:val="Compact"/>
+              <w:jc w:val="right"/>
+            </w:pPr>
+            <w:r>
+              <w:t xml:space="preserve">18.9</w:t>
+            </w:r>
+          </w:p>
+        </w:tc>
+        <w:tc>
+          <w:tcPr/>
+          <w:p>
+            <w:pPr>
+              <w:pStyle w:val="Compact"/>
+              <w:jc w:val="left"/>
+            </w:pPr>
+            <w:r>
+              <w:t xml:space="preserve">Dairy Science</w:t>
+            </w:r>
+          </w:p>
+        </w:tc>
+        <w:tc>
+          <w:tcPr/>
+          <w:p>
+            <w:pPr>
+              <w:pStyle w:val="Compact"/>
+              <w:jc w:val="left"/>
+            </w:pPr>
+            <w:r>
+              <w:t xml:space="preserve">PCV</w:t>
+            </w:r>
+          </w:p>
+        </w:tc>
+        <w:tc>
+          <w:tcPr/>
+          <w:p>
+            <w:pPr>
+              <w:pStyle w:val="Compact"/>
+              <w:jc w:val="right"/>
+            </w:pPr>
+            <w:r>
+              <w:t xml:space="preserve">80.5</w:t>
+            </w:r>
+          </w:p>
+        </w:tc>
+      </w:tr>
+      <w:tr>
+        <w:tc>
+          <w:tcPr/>
+          <w:p>
+            <w:pPr>
+              <w:pStyle w:val="Compact"/>
+              <w:jc w:val="right"/>
+            </w:pPr>
+            <w:r>
+              <w:t xml:space="preserve">19</w:t>
+            </w:r>
+          </w:p>
+        </w:tc>
+        <w:tc>
+          <w:tcPr/>
+          <w:p>
+            <w:pPr>
+              <w:pStyle w:val="Compact"/>
+              <w:jc w:val="left"/>
+            </w:pPr>
+            <w:r>
+              <w:t xml:space="preserve">Incorrect</w:t>
+            </w:r>
+          </w:p>
+        </w:tc>
+        <w:tc>
+          <w:tcPr/>
+          <w:p>
+            <w:pPr>
+              <w:pStyle w:val="Compact"/>
+              <w:jc w:val="right"/>
+            </w:pPr>
+            <w:r>
+              <w:t xml:space="preserve">19.8</w:t>
+            </w:r>
+          </w:p>
+        </w:tc>
+        <w:tc>
+          <w:tcPr/>
+          <w:p>
+            <w:pPr>
+              <w:pStyle w:val="Compact"/>
+              <w:jc w:val="left"/>
+            </w:pPr>
+            <w:r>
+              <w:t xml:space="preserve">Nutrition</w:t>
+            </w:r>
+          </w:p>
+        </w:tc>
+        <w:tc>
+          <w:tcPr/>
+          <w:p>
+            <w:pPr>
+              <w:pStyle w:val="Compact"/>
+              <w:jc w:val="left"/>
+            </w:pPr>
+            <w:r>
+              <w:t xml:space="preserve">Yosemite</w:t>
+            </w:r>
+          </w:p>
+        </w:tc>
+        <w:tc>
+          <w:tcPr/>
+          <w:p>
+            <w:pPr>
+              <w:pStyle w:val="Compact"/>
+              <w:jc w:val="right"/>
+            </w:pPr>
+            <w:r>
+              <w:t xml:space="preserve">81.2</w:t>
+            </w:r>
+          </w:p>
+        </w:tc>
+      </w:tr>
+      <w:tr>
+        <w:tc>
+          <w:tcPr/>
+          <w:p>
+            <w:pPr>
+              <w:pStyle w:val="Compact"/>
+              <w:jc w:val="right"/>
+            </w:pPr>
+            <w:r>
+              <w:t xml:space="preserve">20</w:t>
+            </w:r>
+          </w:p>
+        </w:tc>
+        <w:tc>
+          <w:tcPr/>
+          <w:p>
+            <w:pPr>
+              <w:pStyle w:val="Compact"/>
+              <w:jc w:val="left"/>
+            </w:pPr>
+            <w:r>
+              <w:t xml:space="preserve">Correct</w:t>
+            </w:r>
+          </w:p>
+        </w:tc>
+        <w:tc>
+          <w:tcPr/>
+          <w:p>
+            <w:pPr>
+              <w:pStyle w:val="Compact"/>
+              <w:jc w:val="right"/>
+            </w:pPr>
+            <w:r>
+              <w:t xml:space="preserve">21.3</w:t>
+            </w:r>
+          </w:p>
+        </w:tc>
+        <w:tc>
+          <w:tcPr/>
+          <w:p>
+            <w:pPr>
+              <w:pStyle w:val="Compact"/>
+              <w:jc w:val="left"/>
+            </w:pPr>
+            <w:r>
+              <w:t xml:space="preserve">Nutrition</w:t>
+            </w:r>
+          </w:p>
+        </w:tc>
+        <w:tc>
+          <w:tcPr/>
+          <w:p>
+            <w:pPr>
+              <w:pStyle w:val="Compact"/>
+              <w:jc w:val="left"/>
+            </w:pPr>
+            <w:r>
+              <w:t xml:space="preserve">Sierra Madre</w:t>
+            </w:r>
+          </w:p>
+        </w:tc>
+        <w:tc>
+          <w:tcPr/>
+          <w:p>
+            <w:pPr>
+              <w:pStyle w:val="Compact"/>
+              <w:jc w:val="right"/>
+            </w:pPr>
+            <w:r>
+              <w:t xml:space="preserve">64.6</w:t>
+            </w:r>
+          </w:p>
+        </w:tc>
+      </w:tr>
+      <w:tr>
+        <w:tc>
+          <w:tcPr/>
+          <w:p>
+            <w:pPr>
+              <w:pStyle w:val="Compact"/>
+              <w:jc w:val="right"/>
+            </w:pPr>
+            <w:r>
+              <w:t xml:space="preserve">21</w:t>
+            </w:r>
+          </w:p>
+        </w:tc>
+        <w:tc>
+          <w:tcPr/>
+          <w:p>
+            <w:pPr>
+              <w:pStyle w:val="Compact"/>
+              <w:jc w:val="left"/>
+            </w:pPr>
+            <w:r>
+              <w:t xml:space="preserve">Correct</w:t>
+            </w:r>
+          </w:p>
+        </w:tc>
+        <w:tc>
+          <w:tcPr/>
+          <w:p>
+            <w:pPr>
+              <w:pStyle w:val="Compact"/>
+              <w:jc w:val="right"/>
+            </w:pPr>
+            <w:r>
+              <w:t xml:space="preserve">21.3</w:t>
+            </w:r>
+          </w:p>
+        </w:tc>
+        <w:tc>
+          <w:tcPr/>
+          <w:p>
+            <w:pPr>
+              <w:pStyle w:val="Compact"/>
+              <w:jc w:val="left"/>
+            </w:pPr>
+            <w:r>
+              <w:t xml:space="preserve">Kinesiology</w:t>
+            </w:r>
+          </w:p>
+        </w:tc>
+        <w:tc>
+          <w:tcPr/>
+          <w:p>
+            <w:pPr>
+              <w:pStyle w:val="Compact"/>
+              <w:jc w:val="left"/>
+            </w:pPr>
+            <w:r>
+              <w:t xml:space="preserve">Sequoia</w:t>
+            </w:r>
+          </w:p>
+        </w:tc>
+        <w:tc>
+          <w:tcPr/>
+          <w:p>
+            <w:pPr>
+              <w:pStyle w:val="Compact"/>
+              <w:jc w:val="right"/>
+            </w:pPr>
+            <w:r>
+              <w:t xml:space="preserve">76.5</w:t>
+            </w:r>
+          </w:p>
+        </w:tc>
+      </w:tr>
+      <w:tr>
+        <w:tc>
+          <w:tcPr/>
+          <w:p>
+            <w:pPr>
+              <w:pStyle w:val="Compact"/>
+              <w:jc w:val="right"/>
+            </w:pPr>
+            <w:r>
+              <w:t xml:space="preserve">22</w:t>
+            </w:r>
+          </w:p>
+        </w:tc>
+        <w:tc>
+          <w:tcPr/>
+          <w:p>
+            <w:pPr>
+              <w:pStyle w:val="Compact"/>
+              <w:jc w:val="left"/>
+            </w:pPr>
+            <w:r>
+              <w:t xml:space="preserve">Correct</w:t>
+            </w:r>
+          </w:p>
+        </w:tc>
+        <w:tc>
+          <w:tcPr/>
+          <w:p>
+            <w:pPr>
+              <w:pStyle w:val="Compact"/>
+              <w:jc w:val="right"/>
+            </w:pPr>
+            <w:r>
+              <w:t xml:space="preserve">19.8</w:t>
+            </w:r>
+          </w:p>
+        </w:tc>
+        <w:tc>
+          <w:tcPr/>
+          <w:p>
+            <w:pPr>
+              <w:pStyle w:val="Compact"/>
+              <w:jc w:val="left"/>
+            </w:pPr>
+            <w:r>
+              <w:t xml:space="preserve">Biochemistry</w:t>
+            </w:r>
+          </w:p>
+        </w:tc>
+        <w:tc>
+          <w:tcPr/>
+          <w:p>
+            <w:pPr>
+              <w:pStyle w:val="Compact"/>
+              <w:jc w:val="left"/>
+            </w:pPr>
+            <w:r>
+              <w:t xml:space="preserve">Sequoia</w:t>
+            </w:r>
+          </w:p>
+        </w:tc>
+        <w:tc>
+          <w:tcPr/>
+          <w:p>
+            <w:pPr>
+              <w:pStyle w:val="Compact"/>
+              <w:jc w:val="right"/>
+            </w:pPr>
+            <w:r>
+              <w:t xml:space="preserve">61.0</w:t>
+            </w:r>
+          </w:p>
+        </w:tc>
+      </w:tr>
+      <w:tr>
+        <w:tc>
+          <w:tcPr/>
+          <w:p>
+            <w:pPr>
+              <w:pStyle w:val="Compact"/>
+              <w:jc w:val="right"/>
+            </w:pPr>
+            <w:r>
+              <w:t xml:space="preserve">23</w:t>
+            </w:r>
+          </w:p>
+        </w:tc>
+        <w:tc>
+          <w:tcPr/>
+          <w:p>
+            <w:pPr>
+              <w:pStyle w:val="Compact"/>
+              <w:jc w:val="left"/>
+            </w:pPr>
+            <w:r>
+              <w:t xml:space="preserve">Incorrect</w:t>
+            </w:r>
+          </w:p>
+        </w:tc>
+        <w:tc>
+          <w:tcPr/>
+          <w:p>
+            <w:pPr>
+              <w:pStyle w:val="Compact"/>
+              <w:jc w:val="right"/>
+            </w:pPr>
+            <w:r>
+              <w:t xml:space="preserve">21.3</w:t>
+            </w:r>
+          </w:p>
+        </w:tc>
+        <w:tc>
+          <w:tcPr/>
+          <w:p>
+            <w:pPr>
+              <w:pStyle w:val="Compact"/>
+              <w:jc w:val="left"/>
+            </w:pPr>
+            <w:r>
+              <w:t xml:space="preserve">Food Science</w:t>
+            </w:r>
+          </w:p>
+        </w:tc>
+        <w:tc>
+          <w:tcPr/>
+          <w:p>
+            <w:pPr>
+              <w:pStyle w:val="Compact"/>
+              <w:jc w:val="left"/>
+            </w:pPr>
+            <w:r>
+              <w:t xml:space="preserve">Cerro Vista</w:t>
+            </w:r>
+          </w:p>
+        </w:tc>
+        <w:tc>
+          <w:tcPr/>
+          <w:p>
+            <w:pPr>
+              <w:pStyle w:val="Compact"/>
+              <w:jc w:val="right"/>
+            </w:pPr>
+            <w:r>
+              <w:t xml:space="preserve">53.9</w:t>
+            </w:r>
+          </w:p>
+        </w:tc>
+      </w:tr>
+      <w:tr>
+        <w:tc>
+          <w:tcPr/>
+          <w:p>
+            <w:pPr>
+              <w:pStyle w:val="Compact"/>
+              <w:jc w:val="right"/>
+            </w:pPr>
+            <w:r>
+              <w:t xml:space="preserve">24</w:t>
+            </w:r>
+          </w:p>
+        </w:tc>
+        <w:tc>
+          <w:tcPr/>
+          <w:p>
+            <w:pPr>
+              <w:pStyle w:val="Compact"/>
+              <w:jc w:val="left"/>
+            </w:pPr>
+            <w:r>
+              <w:t xml:space="preserve">Correct</w:t>
+            </w:r>
+          </w:p>
+        </w:tc>
+        <w:tc>
+          <w:tcPr/>
+          <w:p>
+            <w:pPr>
+              <w:pStyle w:val="Compact"/>
+              <w:jc w:val="right"/>
+            </w:pPr>
+            <w:r>
+              <w:t xml:space="preserve">19.1</w:t>
+            </w:r>
+          </w:p>
+        </w:tc>
+        <w:tc>
+          <w:tcPr/>
+          <w:p>
+            <w:pPr>
+              <w:pStyle w:val="Compact"/>
+              <w:jc w:val="left"/>
+            </w:pPr>
+            <w:r>
+              <w:t xml:space="preserve">Biochemistry</w:t>
+            </w:r>
+          </w:p>
+        </w:tc>
+        <w:tc>
+          <w:tcPr/>
+          <w:p>
+            <w:pPr>
+              <w:pStyle w:val="Compact"/>
+              <w:jc w:val="left"/>
+            </w:pPr>
+            <w:r>
+              <w:t xml:space="preserve">Yosemite</w:t>
+            </w:r>
+          </w:p>
+        </w:tc>
+        <w:tc>
+          <w:tcPr/>
+          <w:p>
+            <w:pPr>
+              <w:pStyle w:val="Compact"/>
+              <w:jc w:val="right"/>
+            </w:pPr>
+            <w:r>
+              <w:t xml:space="preserve">71.3</w:t>
+            </w:r>
+          </w:p>
+        </w:tc>
+      </w:tr>
+      <w:tr>
+        <w:tc>
+          <w:tcPr/>
+          <w:p>
+            <w:pPr>
+              <w:pStyle w:val="Compact"/>
+              <w:jc w:val="right"/>
+            </w:pPr>
+            <w:r>
+              <w:t xml:space="preserve">25</w:t>
+            </w:r>
+          </w:p>
+        </w:tc>
+        <w:tc>
+          <w:tcPr/>
+          <w:p>
+            <w:pPr>
+              <w:pStyle w:val="Compact"/>
+              <w:jc w:val="left"/>
+            </w:pPr>
+            <w:r>
+              <w:t xml:space="preserve">Incorrect</w:t>
+            </w:r>
+          </w:p>
+        </w:tc>
+        <w:tc>
+          <w:tcPr/>
+          <w:p>
+            <w:pPr>
+              <w:pStyle w:val="Compact"/>
+              <w:jc w:val="right"/>
+            </w:pPr>
+            <w:r>
+              <w:t xml:space="preserve">18.4</w:t>
+            </w:r>
+          </w:p>
+        </w:tc>
+        <w:tc>
+          <w:tcPr/>
+          <w:p>
+            <w:pPr>
+              <w:pStyle w:val="Compact"/>
+              <w:jc w:val="left"/>
+            </w:pPr>
+            <w:r>
+              <w:t xml:space="preserve">Microbiology</w:t>
+            </w:r>
+          </w:p>
+        </w:tc>
+        <w:tc>
+          <w:tcPr/>
+          <w:p>
+            <w:pPr>
+              <w:pStyle w:val="Compact"/>
+              <w:jc w:val="left"/>
+            </w:pPr>
+            <w:r>
+              <w:t xml:space="preserve">Sierra Madre</w:t>
+            </w:r>
+          </w:p>
+        </w:tc>
+        <w:tc>
+          <w:tcPr/>
+          <w:p>
+            <w:pPr>
+              <w:pStyle w:val="Compact"/>
+              <w:jc w:val="right"/>
+            </w:pPr>
+            <w:r>
+              <w:t xml:space="preserve">75.4</w:t>
+            </w:r>
+          </w:p>
+        </w:tc>
+      </w:tr>
+      <w:tr>
+        <w:tc>
+          <w:tcPr/>
+          <w:p>
+            <w:pPr>
+              <w:pStyle w:val="Compact"/>
+              <w:jc w:val="right"/>
+            </w:pPr>
+            <w:r>
+              <w:t xml:space="preserve">26</w:t>
+            </w:r>
+          </w:p>
+        </w:tc>
+        <w:tc>
+          <w:tcPr/>
+          <w:p>
+            <w:pPr>
+              <w:pStyle w:val="Compact"/>
+              <w:jc w:val="left"/>
+            </w:pPr>
+            <w:r>
+              <w:t xml:space="preserve">Correct</w:t>
+            </w:r>
+          </w:p>
+        </w:tc>
+        <w:tc>
+          <w:tcPr/>
+          <w:p>
+            <w:pPr>
+              <w:pStyle w:val="Compact"/>
+              <w:jc w:val="right"/>
+            </w:pPr>
+            <w:r>
+              <w:t xml:space="preserve">20.9</w:t>
+            </w:r>
+          </w:p>
+        </w:tc>
+        <w:tc>
+          <w:tcPr/>
+          <w:p>
+            <w:pPr>
+              <w:pStyle w:val="Compact"/>
+              <w:jc w:val="left"/>
+            </w:pPr>
+            <w:r>
+              <w:t xml:space="preserve">Food Science</w:t>
+            </w:r>
+          </w:p>
+        </w:tc>
+        <w:tc>
+          <w:tcPr/>
+          <w:p>
+            <w:pPr>
+              <w:pStyle w:val="Compact"/>
+              <w:jc w:val="left"/>
+            </w:pPr>
+            <w:r>
+              <w:t xml:space="preserve">Sequoia</w:t>
+            </w:r>
+          </w:p>
+        </w:tc>
+        <w:tc>
+          <w:tcPr/>
+          <w:p>
+            <w:pPr>
+              <w:pStyle w:val="Compact"/>
+              <w:jc w:val="right"/>
+            </w:pPr>
+            <w:r>
+              <w:t xml:space="preserve">78.1</w:t>
+            </w:r>
+          </w:p>
+        </w:tc>
+      </w:tr>
+      <w:tr>
+        <w:tc>
+          <w:tcPr/>
+          <w:p>
+            <w:pPr>
+              <w:pStyle w:val="Compact"/>
+              <w:jc w:val="right"/>
+            </w:pPr>
+            <w:r>
+              <w:t xml:space="preserve">27</w:t>
+            </w:r>
+          </w:p>
+        </w:tc>
+        <w:tc>
+          <w:tcPr/>
+          <w:p>
+            <w:pPr>
+              <w:pStyle w:val="Compact"/>
+              <w:jc w:val="left"/>
+            </w:pPr>
+            <w:r>
+              <w:t xml:space="preserve">Correct</w:t>
+            </w:r>
+          </w:p>
+        </w:tc>
+        <w:tc>
+          <w:tcPr/>
+          <w:p>
+            <w:pPr>
+              <w:pStyle w:val="Compact"/>
+              <w:jc w:val="right"/>
+            </w:pPr>
+            <w:r>
+              <w:t xml:space="preserve">21.3</w:t>
+            </w:r>
+          </w:p>
+        </w:tc>
+        <w:tc>
+          <w:tcPr/>
+          <w:p>
+            <w:pPr>
+              <w:pStyle w:val="Compact"/>
+              <w:jc w:val="left"/>
+            </w:pPr>
+            <w:r>
+              <w:t xml:space="preserve">Microbiology</w:t>
+            </w:r>
+          </w:p>
+        </w:tc>
+        <w:tc>
+          <w:tcPr/>
+          <w:p>
+            <w:pPr>
+              <w:pStyle w:val="Compact"/>
+              <w:jc w:val="left"/>
+            </w:pPr>
+            <w:r>
+              <w:t xml:space="preserve">Yosemite</w:t>
+            </w:r>
+          </w:p>
+        </w:tc>
+        <w:tc>
+          <w:tcPr/>
+          <w:p>
+            <w:pPr>
+              <w:pStyle w:val="Compact"/>
+              <w:jc w:val="right"/>
+            </w:pPr>
+            <w:r>
+              <w:t xml:space="preserve">56.2</w:t>
+            </w:r>
+          </w:p>
+        </w:tc>
+      </w:tr>
+      <w:tr>
+        <w:tc>
+          <w:tcPr/>
+          <w:p>
+            <w:pPr>
+              <w:pStyle w:val="Compact"/>
+              <w:jc w:val="right"/>
+            </w:pPr>
+            <w:r>
+              <w:t xml:space="preserve">28</w:t>
+            </w:r>
+          </w:p>
+        </w:tc>
+        <w:tc>
+          <w:tcPr/>
+          <w:p>
+            <w:pPr>
+              <w:pStyle w:val="Compact"/>
+              <w:jc w:val="left"/>
+            </w:pPr>
+            <w:r>
+              <w:t xml:space="preserve">Correct</w:t>
+            </w:r>
+          </w:p>
+        </w:tc>
+        <w:tc>
+          <w:tcPr/>
+          <w:p>
+            <w:pPr>
+              <w:pStyle w:val="Compact"/>
+              <w:jc w:val="right"/>
+            </w:pPr>
+            <w:r>
               <w:t xml:space="preserve">22.9</w:t>
             </w:r>
           </w:p>
@@ -2124,6 +4012,302 @@
               <w:jc w:val="left"/>
             </w:pPr>
             <w:r>
+              <w:t xml:space="preserve">Animal Science</w:t>
+            </w:r>
+          </w:p>
+        </w:tc>
+        <w:tc>
+          <w:tcPr/>
+          <w:p>
+            <w:pPr>
+              <w:pStyle w:val="Compact"/>
+              <w:jc w:val="left"/>
+            </w:pPr>
+            <w:r>
+              <w:t xml:space="preserve">Muir</w:t>
+            </w:r>
+          </w:p>
+        </w:tc>
+        <w:tc>
+          <w:tcPr/>
+          <w:p>
+            <w:pPr>
+              <w:pStyle w:val="Compact"/>
+              <w:jc w:val="right"/>
+            </w:pPr>
+            <w:r>
+              <w:t xml:space="preserve">83.6</w:t>
+            </w:r>
+          </w:p>
+        </w:tc>
+      </w:tr>
+      <w:tr>
+        <w:tc>
+          <w:tcPr/>
+          <w:p>
+            <w:pPr>
+              <w:pStyle w:val="Compact"/>
+              <w:jc w:val="right"/>
+            </w:pPr>
+            <w:r>
+              <w:t xml:space="preserve">29</w:t>
+            </w:r>
+          </w:p>
+        </w:tc>
+        <w:tc>
+          <w:tcPr/>
+          <w:p>
+            <w:pPr>
+              <w:pStyle w:val="Compact"/>
+              <w:jc w:val="left"/>
+            </w:pPr>
+            <w:r>
+              <w:t xml:space="preserve">Correct</w:t>
+            </w:r>
+          </w:p>
+        </w:tc>
+        <w:tc>
+          <w:tcPr/>
+          <w:p>
+            <w:pPr>
+              <w:pStyle w:val="Compact"/>
+              <w:jc w:val="right"/>
+            </w:pPr>
+            <w:r>
+              <w:t xml:space="preserve">22.9</w:t>
+            </w:r>
+          </w:p>
+        </w:tc>
+        <w:tc>
+          <w:tcPr/>
+          <w:p>
+            <w:pPr>
+              <w:pStyle w:val="Compact"/>
+              <w:jc w:val="left"/>
+            </w:pPr>
+            <w:r>
+              <w:t xml:space="preserve">Nutrition</w:t>
+            </w:r>
+          </w:p>
+        </w:tc>
+        <w:tc>
+          <w:tcPr/>
+          <w:p>
+            <w:pPr>
+              <w:pStyle w:val="Compact"/>
+              <w:jc w:val="left"/>
+            </w:pPr>
+            <w:r>
+              <w:t xml:space="preserve">Sequoia</w:t>
+            </w:r>
+          </w:p>
+        </w:tc>
+        <w:tc>
+          <w:tcPr/>
+          <w:p>
+            <w:pPr>
+              <w:pStyle w:val="Compact"/>
+              <w:jc w:val="right"/>
+            </w:pPr>
+            <w:r>
+              <w:t xml:space="preserve">69.5</w:t>
+            </w:r>
+          </w:p>
+        </w:tc>
+      </w:tr>
+      <w:tr>
+        <w:tc>
+          <w:tcPr/>
+          <w:p>
+            <w:pPr>
+              <w:pStyle w:val="Compact"/>
+              <w:jc w:val="right"/>
+            </w:pPr>
+            <w:r>
+              <w:t xml:space="preserve">30</w:t>
+            </w:r>
+          </w:p>
+        </w:tc>
+        <w:tc>
+          <w:tcPr/>
+          <w:p>
+            <w:pPr>
+              <w:pStyle w:val="Compact"/>
+              <w:jc w:val="left"/>
+            </w:pPr>
+            <w:r>
+              <w:t xml:space="preserve">Correct</w:t>
+            </w:r>
+          </w:p>
+        </w:tc>
+        <w:tc>
+          <w:tcPr/>
+          <w:p>
+            <w:pPr>
+              <w:pStyle w:val="Compact"/>
+              <w:jc w:val="right"/>
+            </w:pPr>
+            <w:r>
+              <w:t xml:space="preserve">20.2</w:t>
+            </w:r>
+          </w:p>
+        </w:tc>
+        <w:tc>
+          <w:tcPr/>
+          <w:p>
+            <w:pPr>
+              <w:pStyle w:val="Compact"/>
+              <w:jc w:val="left"/>
+            </w:pPr>
+            <w:r>
+              <w:t xml:space="preserve">Nutrition</w:t>
+            </w:r>
+          </w:p>
+        </w:tc>
+        <w:tc>
+          <w:tcPr/>
+          <w:p>
+            <w:pPr>
+              <w:pStyle w:val="Compact"/>
+              <w:jc w:val="left"/>
+            </w:pPr>
+            <w:r>
+              <w:t xml:space="preserve">Lassen</w:t>
+            </w:r>
+          </w:p>
+        </w:tc>
+        <w:tc>
+          <w:tcPr/>
+          <w:p>
+            <w:pPr>
+              <w:pStyle w:val="Compact"/>
+              <w:jc w:val="right"/>
+            </w:pPr>
+            <w:r>
+              <w:t xml:space="preserve">64.8</w:t>
+            </w:r>
+          </w:p>
+        </w:tc>
+      </w:tr>
+      <w:tr>
+        <w:tc>
+          <w:tcPr/>
+          <w:p>
+            <w:pPr>
+              <w:pStyle w:val="Compact"/>
+              <w:jc w:val="right"/>
+            </w:pPr>
+            <w:r>
+              <w:t xml:space="preserve">31</w:t>
+            </w:r>
+          </w:p>
+        </w:tc>
+        <w:tc>
+          <w:tcPr/>
+          <w:p>
+            <w:pPr>
+              <w:pStyle w:val="Compact"/>
+              <w:jc w:val="left"/>
+            </w:pPr>
+            <w:r>
+              <w:t xml:space="preserve">Correct</w:t>
+            </w:r>
+          </w:p>
+        </w:tc>
+        <w:tc>
+          <w:tcPr/>
+          <w:p>
+            <w:pPr>
+              <w:pStyle w:val="Compact"/>
+              <w:jc w:val="right"/>
+            </w:pPr>
+            <w:r>
+              <w:t xml:space="preserve">21.4</w:t>
+            </w:r>
+          </w:p>
+        </w:tc>
+        <w:tc>
+          <w:tcPr/>
+          <w:p>
+            <w:pPr>
+              <w:pStyle w:val="Compact"/>
+              <w:jc w:val="left"/>
+            </w:pPr>
+            <w:r>
+              <w:t xml:space="preserve">Animal Science</w:t>
+            </w:r>
+          </w:p>
+        </w:tc>
+        <w:tc>
+          <w:tcPr/>
+          <w:p>
+            <w:pPr>
+              <w:pStyle w:val="Compact"/>
+              <w:jc w:val="left"/>
+            </w:pPr>
+            <w:r>
+              <w:t xml:space="preserve">Sierra Madre</w:t>
+            </w:r>
+          </w:p>
+        </w:tc>
+        <w:tc>
+          <w:tcPr/>
+          <w:p>
+            <w:pPr>
+              <w:pStyle w:val="Compact"/>
+              <w:jc w:val="right"/>
+            </w:pPr>
+            <w:r>
+              <w:t xml:space="preserve">55.4</w:t>
+            </w:r>
+          </w:p>
+        </w:tc>
+      </w:tr>
+      <w:tr>
+        <w:tc>
+          <w:tcPr/>
+          <w:p>
+            <w:pPr>
+              <w:pStyle w:val="Compact"/>
+              <w:jc w:val="right"/>
+            </w:pPr>
+            <w:r>
+              <w:t xml:space="preserve">32</w:t>
+            </w:r>
+          </w:p>
+        </w:tc>
+        <w:tc>
+          <w:tcPr/>
+          <w:p>
+            <w:pPr>
+              <w:pStyle w:val="Compact"/>
+              <w:jc w:val="left"/>
+            </w:pPr>
+            <w:r>
+              <w:t xml:space="preserve">Correct</w:t>
+            </w:r>
+          </w:p>
+        </w:tc>
+        <w:tc>
+          <w:tcPr/>
+          <w:p>
+            <w:pPr>
+              <w:pStyle w:val="Compact"/>
+              <w:jc w:val="right"/>
+            </w:pPr>
+            <w:r>
+              <w:t xml:space="preserve">21.6</w:t>
+            </w:r>
+          </w:p>
+        </w:tc>
+        <w:tc>
+          <w:tcPr/>
+          <w:p>
+            <w:pPr>
+              <w:pStyle w:val="Compact"/>
+              <w:jc w:val="left"/>
+            </w:pPr>
+            <w:r>
               <w:t xml:space="preserve">Biochemistry</w:t>
             </w:r>
           </w:p>
@@ -2136,33 +4320,33 @@
               <w:jc w:val="left"/>
             </w:pPr>
             <w:r>
-              <w:t xml:space="preserve">Sequoia</w:t>
-            </w:r>
-          </w:p>
-        </w:tc>
-        <w:tc>
-          <w:tcPr/>
-          <w:p>
-            <w:pPr>
-              <w:pStyle w:val="Compact"/>
-              <w:jc w:val="right"/>
-            </w:pPr>
-            <w:r>
-              <w:t xml:space="preserve">70.8</w:t>
-            </w:r>
-          </w:p>
-        </w:tc>
-      </w:tr>
-      <w:tr>
-        <w:tc>
-          <w:tcPr/>
-          <w:p>
-            <w:pPr>
-              <w:pStyle w:val="Compact"/>
-              <w:jc w:val="right"/>
-            </w:pPr>
-            <w:r>
-              <w:t xml:space="preserve">3</w:t>
+              <w:t xml:space="preserve">Fremont</w:t>
+            </w:r>
+          </w:p>
+        </w:tc>
+        <w:tc>
+          <w:tcPr/>
+          <w:p>
+            <w:pPr>
+              <w:pStyle w:val="Compact"/>
+              <w:jc w:val="right"/>
+            </w:pPr>
+            <w:r>
+              <w:t xml:space="preserve">65.7</w:t>
+            </w:r>
+          </w:p>
+        </w:tc>
+      </w:tr>
+      <w:tr>
+        <w:tc>
+          <w:tcPr/>
+          <w:p>
+            <w:pPr>
+              <w:pStyle w:val="Compact"/>
+              <w:jc w:val="right"/>
+            </w:pPr>
+            <w:r>
+              <w:t xml:space="preserve">33</w:t>
             </w:r>
           </w:p>
         </w:tc>
@@ -2186,57 +4370,57 @@
               <w:jc w:val="right"/>
             </w:pPr>
             <w:r>
-              <w:t xml:space="preserve">21.5</w:t>
-            </w:r>
-          </w:p>
-        </w:tc>
-        <w:tc>
-          <w:tcPr/>
-          <w:p>
-            <w:pPr>
-              <w:pStyle w:val="Compact"/>
-              <w:jc w:val="left"/>
-            </w:pPr>
-            <w:r>
-              <w:t xml:space="preserve">Animal Science</w:t>
-            </w:r>
-          </w:p>
-        </w:tc>
-        <w:tc>
-          <w:tcPr/>
-          <w:p>
-            <w:pPr>
-              <w:pStyle w:val="Compact"/>
-              <w:jc w:val="left"/>
-            </w:pPr>
-            <w:r>
-              <w:t xml:space="preserve">Sierra Madre</w:t>
-            </w:r>
-          </w:p>
-        </w:tc>
-        <w:tc>
-          <w:tcPr/>
-          <w:p>
-            <w:pPr>
-              <w:pStyle w:val="Compact"/>
-              <w:jc w:val="right"/>
-            </w:pPr>
-            <w:r>
-              <w:t xml:space="preserve">60.6</w:t>
-            </w:r>
-          </w:p>
-        </w:tc>
-      </w:tr>
-      <w:tr>
-        <w:tc>
-          <w:tcPr/>
-          <w:p>
-            <w:pPr>
-              <w:pStyle w:val="Compact"/>
-              <w:jc w:val="right"/>
-            </w:pPr>
-            <w:r>
-              <w:t xml:space="preserve">4</w:t>
+              <w:t xml:space="preserve">19.7</w:t>
+            </w:r>
+          </w:p>
+        </w:tc>
+        <w:tc>
+          <w:tcPr/>
+          <w:p>
+            <w:pPr>
+              <w:pStyle w:val="Compact"/>
+              <w:jc w:val="left"/>
+            </w:pPr>
+            <w:r>
+              <w:t xml:space="preserve">Nutrition</w:t>
+            </w:r>
+          </w:p>
+        </w:tc>
+        <w:tc>
+          <w:tcPr/>
+          <w:p>
+            <w:pPr>
+              <w:pStyle w:val="Compact"/>
+              <w:jc w:val="left"/>
+            </w:pPr>
+            <w:r>
+              <w:t xml:space="preserve">Fremont</w:t>
+            </w:r>
+          </w:p>
+        </w:tc>
+        <w:tc>
+          <w:tcPr/>
+          <w:p>
+            <w:pPr>
+              <w:pStyle w:val="Compact"/>
+              <w:jc w:val="right"/>
+            </w:pPr>
+            <w:r>
+              <w:t xml:space="preserve">60.1</w:t>
+            </w:r>
+          </w:p>
+        </w:tc>
+      </w:tr>
+      <w:tr>
+        <w:tc>
+          <w:tcPr/>
+          <w:p>
+            <w:pPr>
+              <w:pStyle w:val="Compact"/>
+              <w:jc w:val="right"/>
+            </w:pPr>
+            <w:r>
+              <w:t xml:space="preserve">34</w:t>
             </w:r>
           </w:p>
         </w:tc>
@@ -2260,57 +4444,57 @@
               <w:jc w:val="right"/>
             </w:pPr>
             <w:r>
-              <w:t xml:space="preserve">20.8</w:t>
-            </w:r>
-          </w:p>
-        </w:tc>
-        <w:tc>
-          <w:tcPr/>
-          <w:p>
-            <w:pPr>
-              <w:pStyle w:val="Compact"/>
-              <w:jc w:val="left"/>
-            </w:pPr>
-            <w:r>
-              <w:t xml:space="preserve">Animal Science</w:t>
-            </w:r>
-          </w:p>
-        </w:tc>
-        <w:tc>
-          <w:tcPr/>
-          <w:p>
-            <w:pPr>
-              <w:pStyle w:val="Compact"/>
-              <w:jc w:val="left"/>
-            </w:pPr>
-            <w:r>
-              <w:t xml:space="preserve">Poly Canyon Village</w:t>
-            </w:r>
-          </w:p>
-        </w:tc>
-        <w:tc>
-          <w:tcPr/>
-          <w:p>
-            <w:pPr>
-              <w:pStyle w:val="Compact"/>
-              <w:jc w:val="right"/>
-            </w:pPr>
-            <w:r>
-              <w:t xml:space="preserve">59.6</w:t>
-            </w:r>
-          </w:p>
-        </w:tc>
-      </w:tr>
-      <w:tr>
-        <w:tc>
-          <w:tcPr/>
-          <w:p>
-            <w:pPr>
-              <w:pStyle w:val="Compact"/>
-              <w:jc w:val="right"/>
-            </w:pPr>
-            <w:r>
-              <w:t xml:space="preserve">5</w:t>
+              <w:t xml:space="preserve">19.6</w:t>
+            </w:r>
+          </w:p>
+        </w:tc>
+        <w:tc>
+          <w:tcPr/>
+          <w:p>
+            <w:pPr>
+              <w:pStyle w:val="Compact"/>
+              <w:jc w:val="left"/>
+            </w:pPr>
+            <w:r>
+              <w:t xml:space="preserve">Biochemistry</w:t>
+            </w:r>
+          </w:p>
+        </w:tc>
+        <w:tc>
+          <w:tcPr/>
+          <w:p>
+            <w:pPr>
+              <w:pStyle w:val="Compact"/>
+              <w:jc w:val="left"/>
+            </w:pPr>
+            <w:r>
+              <w:t xml:space="preserve">Tenaya</w:t>
+            </w:r>
+          </w:p>
+        </w:tc>
+        <w:tc>
+          <w:tcPr/>
+          <w:p>
+            <w:pPr>
+              <w:pStyle w:val="Compact"/>
+              <w:jc w:val="right"/>
+            </w:pPr>
+            <w:r>
+              <w:t xml:space="preserve">66.9</w:t>
+            </w:r>
+          </w:p>
+        </w:tc>
+      </w:tr>
+      <w:tr>
+        <w:tc>
+          <w:tcPr/>
+          <w:p>
+            <w:pPr>
+              <w:pStyle w:val="Compact"/>
+              <w:jc w:val="right"/>
+            </w:pPr>
+            <w:r>
+              <w:t xml:space="preserve">35</w:t>
             </w:r>
           </w:p>
         </w:tc>
@@ -2334,167 +4518,19 @@
               <w:jc w:val="right"/>
             </w:pPr>
             <w:r>
-              <w:t xml:space="preserve">20.5</w:t>
-            </w:r>
-          </w:p>
-        </w:tc>
-        <w:tc>
-          <w:tcPr/>
-          <w:p>
-            <w:pPr>
-              <w:pStyle w:val="Compact"/>
-              <w:jc w:val="left"/>
-            </w:pPr>
-            <w:r>
-              <w:t xml:space="preserve">Microbiology</w:t>
-            </w:r>
-          </w:p>
-        </w:tc>
-        <w:tc>
-          <w:tcPr/>
-          <w:p>
-            <w:pPr>
-              <w:pStyle w:val="Compact"/>
-              <w:jc w:val="left"/>
-            </w:pPr>
-            <w:r>
-              <w:t xml:space="preserve">Fremont</w:t>
-            </w:r>
-          </w:p>
-        </w:tc>
-        <w:tc>
-          <w:tcPr/>
-          <w:p>
-            <w:pPr>
-              <w:pStyle w:val="Compact"/>
-              <w:jc w:val="right"/>
-            </w:pPr>
-            <w:r>
-              <w:t xml:space="preserve">49.6</w:t>
-            </w:r>
-          </w:p>
-        </w:tc>
-      </w:tr>
-      <w:tr>
-        <w:tc>
-          <w:tcPr/>
-          <w:p>
-            <w:pPr>
-              <w:pStyle w:val="Compact"/>
-              <w:jc w:val="right"/>
-            </w:pPr>
-            <w:r>
-              <w:t xml:space="preserve">6</w:t>
-            </w:r>
-          </w:p>
-        </w:tc>
-        <w:tc>
-          <w:tcPr/>
-          <w:p>
-            <w:pPr>
-              <w:pStyle w:val="Compact"/>
-              <w:jc w:val="left"/>
-            </w:pPr>
-            <w:r>
-              <w:t xml:space="preserve">Correct</w:t>
-            </w:r>
-          </w:p>
-        </w:tc>
-        <w:tc>
-          <w:tcPr/>
-          <w:p>
-            <w:pPr>
-              <w:pStyle w:val="Compact"/>
-              <w:jc w:val="right"/>
-            </w:pPr>
-            <w:r>
-              <w:t xml:space="preserve">21.3</w:t>
-            </w:r>
-          </w:p>
-        </w:tc>
-        <w:tc>
-          <w:tcPr/>
-          <w:p>
-            <w:pPr>
-              <w:pStyle w:val="Compact"/>
-              <w:jc w:val="left"/>
-            </w:pPr>
-            <w:r>
-              <w:t xml:space="preserve">Food Science</w:t>
-            </w:r>
-          </w:p>
-        </w:tc>
-        <w:tc>
-          <w:tcPr/>
-          <w:p>
-            <w:pPr>
-              <w:pStyle w:val="Compact"/>
-              <w:jc w:val="left"/>
-            </w:pPr>
-            <w:r>
-              <w:t xml:space="preserve">Fremont</w:t>
-            </w:r>
-          </w:p>
-        </w:tc>
-        <w:tc>
-          <w:tcPr/>
-          <w:p>
-            <w:pPr>
-              <w:pStyle w:val="Compact"/>
-              <w:jc w:val="right"/>
-            </w:pPr>
-            <w:r>
-              <w:t xml:space="preserve">66.5</w:t>
-            </w:r>
-          </w:p>
-        </w:tc>
-      </w:tr>
-      <w:tr>
-        <w:tc>
-          <w:tcPr/>
-          <w:p>
-            <w:pPr>
-              <w:pStyle w:val="Compact"/>
-              <w:jc w:val="right"/>
-            </w:pPr>
-            <w:r>
-              <w:t xml:space="preserve">7</w:t>
-            </w:r>
-          </w:p>
-        </w:tc>
-        <w:tc>
-          <w:tcPr/>
-          <w:p>
-            <w:pPr>
-              <w:pStyle w:val="Compact"/>
-              <w:jc w:val="left"/>
-            </w:pPr>
-            <w:r>
-              <w:t xml:space="preserve">Correct</w:t>
-            </w:r>
-          </w:p>
-        </w:tc>
-        <w:tc>
-          <w:tcPr/>
-          <w:p>
-            <w:pPr>
-              <w:pStyle w:val="Compact"/>
-              <w:jc w:val="right"/>
-            </w:pPr>
-            <w:r>
-              <w:t xml:space="preserve">22.4</w:t>
-            </w:r>
-          </w:p>
-        </w:tc>
-        <w:tc>
-          <w:tcPr/>
-          <w:p>
-            <w:pPr>
-              <w:pStyle w:val="Compact"/>
-              <w:jc w:val="left"/>
-            </w:pPr>
-            <w:r>
-              <w:t xml:space="preserve">Biological Sciences</w:t>
+              <w:t xml:space="preserve">18.1</w:t>
+            </w:r>
+          </w:p>
+        </w:tc>
+        <w:tc>
+          <w:tcPr/>
+          <w:p>
+            <w:pPr>
+              <w:pStyle w:val="Compact"/>
+              <w:jc w:val="left"/>
+            </w:pPr>
+            <w:r>
+              <w:t xml:space="preserve">Nutrition</w:t>
             </w:r>
           </w:p>
         </w:tc>
@@ -2518,2079 +4554,7 @@
               <w:jc w:val="right"/>
             </w:pPr>
             <w:r>
-              <w:t xml:space="preserve">64.7</w:t>
-            </w:r>
-          </w:p>
-        </w:tc>
-      </w:tr>
-      <w:tr>
-        <w:tc>
-          <w:tcPr/>
-          <w:p>
-            <w:pPr>
-              <w:pStyle w:val="Compact"/>
-              <w:jc w:val="right"/>
-            </w:pPr>
-            <w:r>
-              <w:t xml:space="preserve">8</w:t>
-            </w:r>
-          </w:p>
-        </w:tc>
-        <w:tc>
-          <w:tcPr/>
-          <w:p>
-            <w:pPr>
-              <w:pStyle w:val="Compact"/>
-              <w:jc w:val="left"/>
-            </w:pPr>
-            <w:r>
-              <w:t xml:space="preserve">Incorrect</w:t>
-            </w:r>
-          </w:p>
-        </w:tc>
-        <w:tc>
-          <w:tcPr/>
-          <w:p>
-            <w:pPr>
-              <w:pStyle w:val="Compact"/>
-              <w:jc w:val="right"/>
-            </w:pPr>
-            <w:r>
-              <w:t xml:space="preserve">21.0</w:t>
-            </w:r>
-          </w:p>
-        </w:tc>
-        <w:tc>
-          <w:tcPr/>
-          <w:p>
-            <w:pPr>
-              <w:pStyle w:val="Compact"/>
-              <w:jc w:val="left"/>
-            </w:pPr>
-            <w:r>
-              <w:t xml:space="preserve">Environmental Management &amp; Protection</w:t>
-            </w:r>
-          </w:p>
-        </w:tc>
-        <w:tc>
-          <w:tcPr/>
-          <w:p>
-            <w:pPr>
-              <w:pStyle w:val="Compact"/>
-              <w:jc w:val="left"/>
-            </w:pPr>
-            <w:r>
-              <w:t xml:space="preserve">Sierra Madre</w:t>
-            </w:r>
-          </w:p>
-        </w:tc>
-        <w:tc>
-          <w:tcPr/>
-          <w:p>
-            <w:pPr>
-              <w:pStyle w:val="Compact"/>
-              <w:jc w:val="right"/>
-            </w:pPr>
-            <w:r>
-              <w:t xml:space="preserve">70.9</w:t>
-            </w:r>
-          </w:p>
-        </w:tc>
-      </w:tr>
-      <w:tr>
-        <w:tc>
-          <w:tcPr/>
-          <w:p>
-            <w:pPr>
-              <w:pStyle w:val="Compact"/>
-              <w:jc w:val="right"/>
-            </w:pPr>
-            <w:r>
-              <w:t xml:space="preserve">9</w:t>
-            </w:r>
-          </w:p>
-        </w:tc>
-        <w:tc>
-          <w:tcPr/>
-          <w:p>
-            <w:pPr>
-              <w:pStyle w:val="Compact"/>
-              <w:jc w:val="left"/>
-            </w:pPr>
-            <w:r>
-              <w:t xml:space="preserve">Correct</w:t>
-            </w:r>
-          </w:p>
-        </w:tc>
-        <w:tc>
-          <w:tcPr/>
-          <w:p>
-            <w:pPr>
-              <w:pStyle w:val="Compact"/>
-              <w:jc w:val="right"/>
-            </w:pPr>
-            <w:r>
-              <w:t xml:space="preserve">18.7</w:t>
-            </w:r>
-          </w:p>
-        </w:tc>
-        <w:tc>
-          <w:tcPr/>
-          <w:p>
-            <w:pPr>
-              <w:pStyle w:val="Compact"/>
-              <w:jc w:val="left"/>
-            </w:pPr>
-            <w:r>
-              <w:t xml:space="preserve">Animal Science</w:t>
-            </w:r>
-          </w:p>
-        </w:tc>
-        <w:tc>
-          <w:tcPr/>
-          <w:p>
-            <w:pPr>
-              <w:pStyle w:val="Compact"/>
-              <w:jc w:val="left"/>
-            </w:pPr>
-            <w:r>
-              <w:t xml:space="preserve">Tenaya</w:t>
-            </w:r>
-          </w:p>
-        </w:tc>
-        <w:tc>
-          <w:tcPr/>
-          <w:p>
-            <w:pPr>
-              <w:pStyle w:val="Compact"/>
-              <w:jc w:val="right"/>
-            </w:pPr>
-            <w:r>
-              <w:t xml:space="preserve">69.0</w:t>
-            </w:r>
-          </w:p>
-        </w:tc>
-      </w:tr>
-      <w:tr>
-        <w:tc>
-          <w:tcPr/>
-          <w:p>
-            <w:pPr>
-              <w:pStyle w:val="Compact"/>
-              <w:jc w:val="right"/>
-            </w:pPr>
-            <w:r>
-              <w:t xml:space="preserve">10</w:t>
-            </w:r>
-          </w:p>
-        </w:tc>
-        <w:tc>
-          <w:tcPr/>
-          <w:p>
-            <w:pPr>
-              <w:pStyle w:val="Compact"/>
-              <w:jc w:val="left"/>
-            </w:pPr>
-            <w:r>
-              <w:t xml:space="preserve">Incorrect</w:t>
-            </w:r>
-          </w:p>
-        </w:tc>
-        <w:tc>
-          <w:tcPr/>
-          <w:p>
-            <w:pPr>
-              <w:pStyle w:val="Compact"/>
-              <w:jc w:val="right"/>
-            </w:pPr>
-            <w:r>
-              <w:t xml:space="preserve">20.9</w:t>
-            </w:r>
-          </w:p>
-        </w:tc>
-        <w:tc>
-          <w:tcPr/>
-          <w:p>
-            <w:pPr>
-              <w:pStyle w:val="Compact"/>
-              <w:jc w:val="left"/>
-            </w:pPr>
-            <w:r>
-              <w:t xml:space="preserve">Psychology</w:t>
-            </w:r>
-          </w:p>
-        </w:tc>
-        <w:tc>
-          <w:tcPr/>
-          <w:p>
-            <w:pPr>
-              <w:pStyle w:val="Compact"/>
-              <w:jc w:val="left"/>
-            </w:pPr>
-            <w:r>
-              <w:t xml:space="preserve">Fremont</w:t>
-            </w:r>
-          </w:p>
-        </w:tc>
-        <w:tc>
-          <w:tcPr/>
-          <w:p>
-            <w:pPr>
-              <w:pStyle w:val="Compact"/>
-              <w:jc w:val="right"/>
-            </w:pPr>
-            <w:r>
-              <w:t xml:space="preserve">58.6</w:t>
-            </w:r>
-          </w:p>
-        </w:tc>
-      </w:tr>
-      <w:tr>
-        <w:tc>
-          <w:tcPr/>
-          <w:p>
-            <w:pPr>
-              <w:pStyle w:val="Compact"/>
-              <w:jc w:val="right"/>
-            </w:pPr>
-            <w:r>
-              <w:t xml:space="preserve">11</w:t>
-            </w:r>
-          </w:p>
-        </w:tc>
-        <w:tc>
-          <w:tcPr/>
-          <w:p>
-            <w:pPr>
-              <w:pStyle w:val="Compact"/>
-              <w:jc w:val="left"/>
-            </w:pPr>
-            <w:r>
-              <w:t xml:space="preserve">Incorrect</w:t>
-            </w:r>
-          </w:p>
-        </w:tc>
-        <w:tc>
-          <w:tcPr/>
-          <w:p>
-            <w:pPr>
-              <w:pStyle w:val="Compact"/>
-              <w:jc w:val="right"/>
-            </w:pPr>
-            <w:r>
-              <w:t xml:space="preserve">20.1</w:t>
-            </w:r>
-          </w:p>
-        </w:tc>
-        <w:tc>
-          <w:tcPr/>
-          <w:p>
-            <w:pPr>
-              <w:pStyle w:val="Compact"/>
-              <w:jc w:val="left"/>
-            </w:pPr>
-            <w:r>
-              <w:t xml:space="preserve">Biological Sciences</w:t>
-            </w:r>
-          </w:p>
-        </w:tc>
-        <w:tc>
-          <w:tcPr/>
-          <w:p>
-            <w:pPr>
-              <w:pStyle w:val="Compact"/>
-              <w:jc w:val="left"/>
-            </w:pPr>
-            <w:r>
-              <w:t xml:space="preserve">Tenaya</w:t>
-            </w:r>
-          </w:p>
-        </w:tc>
-        <w:tc>
-          <w:tcPr/>
-          <w:p>
-            <w:pPr>
-              <w:pStyle w:val="Compact"/>
-              <w:jc w:val="right"/>
-            </w:pPr>
-            <w:r>
-              <w:t xml:space="preserve">69.6</w:t>
-            </w:r>
-          </w:p>
-        </w:tc>
-      </w:tr>
-      <w:tr>
-        <w:tc>
-          <w:tcPr/>
-          <w:p>
-            <w:pPr>
-              <w:pStyle w:val="Compact"/>
-              <w:jc w:val="right"/>
-            </w:pPr>
-            <w:r>
-              <w:t xml:space="preserve">12</w:t>
-            </w:r>
-          </w:p>
-        </w:tc>
-        <w:tc>
-          <w:tcPr/>
-          <w:p>
-            <w:pPr>
-              <w:pStyle w:val="Compact"/>
-              <w:jc w:val="left"/>
-            </w:pPr>
-            <w:r>
-              <w:t xml:space="preserve">Incorrect</w:t>
-            </w:r>
-          </w:p>
-        </w:tc>
-        <w:tc>
-          <w:tcPr/>
-          <w:p>
-            <w:pPr>
-              <w:pStyle w:val="Compact"/>
-              <w:jc w:val="right"/>
-            </w:pPr>
-            <w:r>
-              <w:t xml:space="preserve">19.0</w:t>
-            </w:r>
-          </w:p>
-        </w:tc>
-        <w:tc>
-          <w:tcPr/>
-          <w:p>
-            <w:pPr>
-              <w:pStyle w:val="Compact"/>
-              <w:jc w:val="left"/>
-            </w:pPr>
-            <w:r>
-              <w:t xml:space="preserve">Psychology</w:t>
-            </w:r>
-          </w:p>
-        </w:tc>
-        <w:tc>
-          <w:tcPr/>
-          <w:p>
-            <w:pPr>
-              <w:pStyle w:val="Compact"/>
-              <w:jc w:val="left"/>
-            </w:pPr>
-            <w:r>
-              <w:t xml:space="preserve">Poly Canyon Village</w:t>
-            </w:r>
-          </w:p>
-        </w:tc>
-        <w:tc>
-          <w:tcPr/>
-          <w:p>
-            <w:pPr>
-              <w:pStyle w:val="Compact"/>
-              <w:jc w:val="right"/>
-            </w:pPr>
-            <w:r>
-              <w:t xml:space="preserve">60.9</w:t>
-            </w:r>
-          </w:p>
-        </w:tc>
-      </w:tr>
-      <w:tr>
-        <w:tc>
-          <w:tcPr/>
-          <w:p>
-            <w:pPr>
-              <w:pStyle w:val="Compact"/>
-              <w:jc w:val="right"/>
-            </w:pPr>
-            <w:r>
-              <w:t xml:space="preserve">13</w:t>
-            </w:r>
-          </w:p>
-        </w:tc>
-        <w:tc>
-          <w:tcPr/>
-          <w:p>
-            <w:pPr>
-              <w:pStyle w:val="Compact"/>
-              <w:jc w:val="left"/>
-            </w:pPr>
-            <w:r>
-              <w:t xml:space="preserve">Correct</w:t>
-            </w:r>
-          </w:p>
-        </w:tc>
-        <w:tc>
-          <w:tcPr/>
-          <w:p>
-            <w:pPr>
-              <w:pStyle w:val="Compact"/>
-              <w:jc w:val="right"/>
-            </w:pPr>
-            <w:r>
-              <w:t xml:space="preserve">19.2</w:t>
-            </w:r>
-          </w:p>
-        </w:tc>
-        <w:tc>
-          <w:tcPr/>
-          <w:p>
-            <w:pPr>
-              <w:pStyle w:val="Compact"/>
-              <w:jc w:val="left"/>
-            </w:pPr>
-            <w:r>
-              <w:t xml:space="preserve">Biological Sciences</w:t>
-            </w:r>
-          </w:p>
-        </w:tc>
-        <w:tc>
-          <w:tcPr/>
-          <w:p>
-            <w:pPr>
-              <w:pStyle w:val="Compact"/>
-              <w:jc w:val="left"/>
-            </w:pPr>
-            <w:r>
-              <w:t xml:space="preserve">Fremont</w:t>
-            </w:r>
-          </w:p>
-        </w:tc>
-        <w:tc>
-          <w:tcPr/>
-          <w:p>
-            <w:pPr>
-              <w:pStyle w:val="Compact"/>
-              <w:jc w:val="right"/>
-            </w:pPr>
-            <w:r>
-              <w:t xml:space="preserve">62.3</w:t>
-            </w:r>
-          </w:p>
-        </w:tc>
-      </w:tr>
-      <w:tr>
-        <w:tc>
-          <w:tcPr/>
-          <w:p>
-            <w:pPr>
-              <w:pStyle w:val="Compact"/>
-              <w:jc w:val="right"/>
-            </w:pPr>
-            <w:r>
-              <w:t xml:space="preserve">14</w:t>
-            </w:r>
-          </w:p>
-        </w:tc>
-        <w:tc>
-          <w:tcPr/>
-          <w:p>
-            <w:pPr>
-              <w:pStyle w:val="Compact"/>
-              <w:jc w:val="left"/>
-            </w:pPr>
-            <w:r>
-              <w:t xml:space="preserve">Correct</w:t>
-            </w:r>
-          </w:p>
-        </w:tc>
-        <w:tc>
-          <w:tcPr/>
-          <w:p>
-            <w:pPr>
-              <w:pStyle w:val="Compact"/>
-              <w:jc w:val="right"/>
-            </w:pPr>
-            <w:r>
-              <w:t xml:space="preserve">20.5</w:t>
-            </w:r>
-          </w:p>
-        </w:tc>
-        <w:tc>
-          <w:tcPr/>
-          <w:p>
-            <w:pPr>
-              <w:pStyle w:val="Compact"/>
-              <w:jc w:val="left"/>
-            </w:pPr>
-            <w:r>
-              <w:t xml:space="preserve">Nutrition</w:t>
-            </w:r>
-          </w:p>
-        </w:tc>
-        <w:tc>
-          <w:tcPr/>
-          <w:p>
-            <w:pPr>
-              <w:pStyle w:val="Compact"/>
-              <w:jc w:val="left"/>
-            </w:pPr>
-            <w:r>
-              <w:t xml:space="preserve">Fremont</w:t>
-            </w:r>
-          </w:p>
-        </w:tc>
-        <w:tc>
-          <w:tcPr/>
-          <w:p>
-            <w:pPr>
-              <w:pStyle w:val="Compact"/>
-              <w:jc w:val="right"/>
-            </w:pPr>
-            <w:r>
-              <w:t xml:space="preserve">49.3</w:t>
-            </w:r>
-          </w:p>
-        </w:tc>
-      </w:tr>
-      <w:tr>
-        <w:tc>
-          <w:tcPr/>
-          <w:p>
-            <w:pPr>
-              <w:pStyle w:val="Compact"/>
-              <w:jc w:val="right"/>
-            </w:pPr>
-            <w:r>
-              <w:t xml:space="preserve">15</w:t>
-            </w:r>
-          </w:p>
-        </w:tc>
-        <w:tc>
-          <w:tcPr/>
-          <w:p>
-            <w:pPr>
-              <w:pStyle w:val="Compact"/>
-              <w:jc w:val="left"/>
-            </w:pPr>
-            <w:r>
-              <w:t xml:space="preserve">Incorrect</w:t>
-            </w:r>
-          </w:p>
-        </w:tc>
-        <w:tc>
-          <w:tcPr/>
-          <w:p>
-            <w:pPr>
-              <w:pStyle w:val="Compact"/>
-              <w:jc w:val="right"/>
-            </w:pPr>
-            <w:r>
-              <w:t xml:space="preserve">22.3</w:t>
-            </w:r>
-          </w:p>
-        </w:tc>
-        <w:tc>
-          <w:tcPr/>
-          <w:p>
-            <w:pPr>
-              <w:pStyle w:val="Compact"/>
-              <w:jc w:val="left"/>
-            </w:pPr>
-            <w:r>
-              <w:t xml:space="preserve">Nutrition</w:t>
-            </w:r>
-          </w:p>
-        </w:tc>
-        <w:tc>
-          <w:tcPr/>
-          <w:p>
-            <w:pPr>
-              <w:pStyle w:val="Compact"/>
-              <w:jc w:val="left"/>
-            </w:pPr>
-            <w:r>
-              <w:t xml:space="preserve">Cerro Vista</w:t>
-            </w:r>
-          </w:p>
-        </w:tc>
-        <w:tc>
-          <w:tcPr/>
-          <w:p>
-            <w:pPr>
-              <w:pStyle w:val="Compact"/>
-              <w:jc w:val="right"/>
-            </w:pPr>
-            <w:r>
-              <w:t xml:space="preserve">54.8</w:t>
-            </w:r>
-          </w:p>
-        </w:tc>
-      </w:tr>
-      <w:tr>
-        <w:tc>
-          <w:tcPr/>
-          <w:p>
-            <w:pPr>
-              <w:pStyle w:val="Compact"/>
-              <w:jc w:val="right"/>
-            </w:pPr>
-            <w:r>
-              <w:t xml:space="preserve">16</w:t>
-            </w:r>
-          </w:p>
-        </w:tc>
-        <w:tc>
-          <w:tcPr/>
-          <w:p>
-            <w:pPr>
-              <w:pStyle w:val="Compact"/>
-              <w:jc w:val="left"/>
-            </w:pPr>
-            <w:r>
-              <w:t xml:space="preserve">Incorrect</w:t>
-            </w:r>
-          </w:p>
-        </w:tc>
-        <w:tc>
-          <w:tcPr/>
-          <w:p>
-            <w:pPr>
-              <w:pStyle w:val="Compact"/>
-              <w:jc w:val="right"/>
-            </w:pPr>
-            <w:r>
-              <w:t xml:space="preserve">20.2</w:t>
-            </w:r>
-          </w:p>
-        </w:tc>
-        <w:tc>
-          <w:tcPr/>
-          <w:p>
-            <w:pPr>
-              <w:pStyle w:val="Compact"/>
-              <w:jc w:val="left"/>
-            </w:pPr>
-            <w:r>
-              <w:t xml:space="preserve">Statistics</w:t>
-            </w:r>
-          </w:p>
-        </w:tc>
-        <w:tc>
-          <w:tcPr/>
-          <w:p>
-            <w:pPr>
-              <w:pStyle w:val="Compact"/>
-              <w:jc w:val="left"/>
-            </w:pPr>
-            <w:r>
-              <w:t xml:space="preserve">Poly Canyon Village</w:t>
-            </w:r>
-          </w:p>
-        </w:tc>
-        <w:tc>
-          <w:tcPr/>
-          <w:p>
-            <w:pPr>
-              <w:pStyle w:val="Compact"/>
-              <w:jc w:val="right"/>
-            </w:pPr>
-            <w:r>
-              <w:t xml:space="preserve">52.0</w:t>
-            </w:r>
-          </w:p>
-        </w:tc>
-      </w:tr>
-      <w:tr>
-        <w:tc>
-          <w:tcPr/>
-          <w:p>
-            <w:pPr>
-              <w:pStyle w:val="Compact"/>
-              <w:jc w:val="right"/>
-            </w:pPr>
-            <w:r>
-              <w:t xml:space="preserve">17</w:t>
-            </w:r>
-          </w:p>
-        </w:tc>
-        <w:tc>
-          <w:tcPr/>
-          <w:p>
-            <w:pPr>
-              <w:pStyle w:val="Compact"/>
-              <w:jc w:val="left"/>
-            </w:pPr>
-            <w:r>
-              <w:t xml:space="preserve">Incorrect</w:t>
-            </w:r>
-          </w:p>
-        </w:tc>
-        <w:tc>
-          <w:tcPr/>
-          <w:p>
-            <w:pPr>
-              <w:pStyle w:val="Compact"/>
-              <w:jc w:val="right"/>
-            </w:pPr>
-            <w:r>
-              <w:t xml:space="preserve">18.8</w:t>
-            </w:r>
-          </w:p>
-        </w:tc>
-        <w:tc>
-          <w:tcPr/>
-          <w:p>
-            <w:pPr>
-              <w:pStyle w:val="Compact"/>
-              <w:jc w:val="left"/>
-            </w:pPr>
-            <w:r>
-              <w:t xml:space="preserve">Nutrition</w:t>
-            </w:r>
-          </w:p>
-        </w:tc>
-        <w:tc>
-          <w:tcPr/>
-          <w:p>
-            <w:pPr>
-              <w:pStyle w:val="Compact"/>
-              <w:jc w:val="left"/>
-            </w:pPr>
-            <w:r>
-              <w:t xml:space="preserve">yakʔitʸutʸu</w:t>
-            </w:r>
-          </w:p>
-        </w:tc>
-        <w:tc>
-          <w:tcPr/>
-          <w:p>
-            <w:pPr>
-              <w:pStyle w:val="Compact"/>
-              <w:jc w:val="right"/>
-            </w:pPr>
-            <w:r>
-              <w:t xml:space="preserve">74.4</w:t>
-            </w:r>
-          </w:p>
-        </w:tc>
-      </w:tr>
-      <w:tr>
-        <w:tc>
-          <w:tcPr/>
-          <w:p>
-            <w:pPr>
-              <w:pStyle w:val="Compact"/>
-              <w:jc w:val="right"/>
-            </w:pPr>
-            <w:r>
-              <w:t xml:space="preserve">18</w:t>
-            </w:r>
-          </w:p>
-        </w:tc>
-        <w:tc>
-          <w:tcPr/>
-          <w:p>
-            <w:pPr>
-              <w:pStyle w:val="Compact"/>
-              <w:jc w:val="left"/>
-            </w:pPr>
-            <w:r>
-              <w:t xml:space="preserve">Correct</w:t>
-            </w:r>
-          </w:p>
-        </w:tc>
-        <w:tc>
-          <w:tcPr/>
-          <w:p>
-            <w:pPr>
-              <w:pStyle w:val="Compact"/>
-              <w:jc w:val="right"/>
-            </w:pPr>
-            <w:r>
-              <w:t xml:space="preserve">18.9</w:t>
-            </w:r>
-          </w:p>
-        </w:tc>
-        <w:tc>
-          <w:tcPr/>
-          <w:p>
-            <w:pPr>
-              <w:pStyle w:val="Compact"/>
-              <w:jc w:val="left"/>
-            </w:pPr>
-            <w:r>
-              <w:t xml:space="preserve">Nutrition</w:t>
-            </w:r>
-          </w:p>
-        </w:tc>
-        <w:tc>
-          <w:tcPr/>
-          <w:p>
-            <w:pPr>
-              <w:pStyle w:val="Compact"/>
-              <w:jc w:val="left"/>
-            </w:pPr>
-            <w:r>
-              <w:t xml:space="preserve">yakʔitʸutʸu</w:t>
-            </w:r>
-          </w:p>
-        </w:tc>
-        <w:tc>
-          <w:tcPr/>
-          <w:p>
-            <w:pPr>
-              <w:pStyle w:val="Compact"/>
-              <w:jc w:val="right"/>
-            </w:pPr>
-            <w:r>
-              <w:t xml:space="preserve">63.0</w:t>
-            </w:r>
-          </w:p>
-        </w:tc>
-      </w:tr>
-      <w:tr>
-        <w:tc>
-          <w:tcPr/>
-          <w:p>
-            <w:pPr>
-              <w:pStyle w:val="Compact"/>
-              <w:jc w:val="right"/>
-            </w:pPr>
-            <w:r>
-              <w:t xml:space="preserve">19</w:t>
-            </w:r>
-          </w:p>
-        </w:tc>
-        <w:tc>
-          <w:tcPr/>
-          <w:p>
-            <w:pPr>
-              <w:pStyle w:val="Compact"/>
-              <w:jc w:val="left"/>
-            </w:pPr>
-            <w:r>
-              <w:t xml:space="preserve">Incorrect</w:t>
-            </w:r>
-          </w:p>
-        </w:tc>
-        <w:tc>
-          <w:tcPr/>
-          <w:p>
-            <w:pPr>
-              <w:pStyle w:val="Compact"/>
-              <w:jc w:val="right"/>
-            </w:pPr>
-            <w:r>
-              <w:t xml:space="preserve">19.8</w:t>
-            </w:r>
-          </w:p>
-        </w:tc>
-        <w:tc>
-          <w:tcPr/>
-          <w:p>
-            <w:pPr>
-              <w:pStyle w:val="Compact"/>
-              <w:jc w:val="left"/>
-            </w:pPr>
-            <w:r>
-              <w:t xml:space="preserve">Marine Sciences</w:t>
-            </w:r>
-          </w:p>
-        </w:tc>
-        <w:tc>
-          <w:tcPr/>
-          <w:p>
-            <w:pPr>
-              <w:pStyle w:val="Compact"/>
-              <w:jc w:val="left"/>
-            </w:pPr>
-            <w:r>
-              <w:t xml:space="preserve">Poly Canyon Village</w:t>
-            </w:r>
-          </w:p>
-        </w:tc>
-        <w:tc>
-          <w:tcPr/>
-          <w:p>
-            <w:pPr>
-              <w:pStyle w:val="Compact"/>
-              <w:jc w:val="right"/>
-            </w:pPr>
-            <w:r>
-              <w:t xml:space="preserve">76.4</w:t>
-            </w:r>
-          </w:p>
-        </w:tc>
-      </w:tr>
-      <w:tr>
-        <w:tc>
-          <w:tcPr/>
-          <w:p>
-            <w:pPr>
-              <w:pStyle w:val="Compact"/>
-              <w:jc w:val="right"/>
-            </w:pPr>
-            <w:r>
-              <w:t xml:space="preserve">20</w:t>
-            </w:r>
-          </w:p>
-        </w:tc>
-        <w:tc>
-          <w:tcPr/>
-          <w:p>
-            <w:pPr>
-              <w:pStyle w:val="Compact"/>
-              <w:jc w:val="left"/>
-            </w:pPr>
-            <w:r>
-              <w:t xml:space="preserve">Correct</w:t>
-            </w:r>
-          </w:p>
-        </w:tc>
-        <w:tc>
-          <w:tcPr/>
-          <w:p>
-            <w:pPr>
-              <w:pStyle w:val="Compact"/>
-              <w:jc w:val="right"/>
-            </w:pPr>
-            <w:r>
-              <w:t xml:space="preserve">21.3</w:t>
-            </w:r>
-          </w:p>
-        </w:tc>
-        <w:tc>
-          <w:tcPr/>
-          <w:p>
-            <w:pPr>
-              <w:pStyle w:val="Compact"/>
-              <w:jc w:val="left"/>
-            </w:pPr>
-            <w:r>
-              <w:t xml:space="preserve">Microbiology</w:t>
-            </w:r>
-          </w:p>
-        </w:tc>
-        <w:tc>
-          <w:tcPr/>
-          <w:p>
-            <w:pPr>
-              <w:pStyle w:val="Compact"/>
-              <w:jc w:val="left"/>
-            </w:pPr>
-            <w:r>
-              <w:t xml:space="preserve">Poly Canyon Village</w:t>
-            </w:r>
-          </w:p>
-        </w:tc>
-        <w:tc>
-          <w:tcPr/>
-          <w:p>
-            <w:pPr>
-              <w:pStyle w:val="Compact"/>
-              <w:jc w:val="right"/>
-            </w:pPr>
-            <w:r>
-              <w:t xml:space="preserve">84.1</w:t>
-            </w:r>
-          </w:p>
-        </w:tc>
-      </w:tr>
-      <w:tr>
-        <w:tc>
-          <w:tcPr/>
-          <w:p>
-            <w:pPr>
-              <w:pStyle w:val="Compact"/>
-              <w:jc w:val="right"/>
-            </w:pPr>
-            <w:r>
-              <w:t xml:space="preserve">21</w:t>
-            </w:r>
-          </w:p>
-        </w:tc>
-        <w:tc>
-          <w:tcPr/>
-          <w:p>
-            <w:pPr>
-              <w:pStyle w:val="Compact"/>
-              <w:jc w:val="left"/>
-            </w:pPr>
-            <w:r>
-              <w:t xml:space="preserve">Correct</w:t>
-            </w:r>
-          </w:p>
-        </w:tc>
-        <w:tc>
-          <w:tcPr/>
-          <w:p>
-            <w:pPr>
-              <w:pStyle w:val="Compact"/>
-              <w:jc w:val="right"/>
-            </w:pPr>
-            <w:r>
-              <w:t xml:space="preserve">21.3</w:t>
-            </w:r>
-          </w:p>
-        </w:tc>
-        <w:tc>
-          <w:tcPr/>
-          <w:p>
-            <w:pPr>
-              <w:pStyle w:val="Compact"/>
-              <w:jc w:val="left"/>
-            </w:pPr>
-            <w:r>
-              <w:t xml:space="preserve">Dairy Science</w:t>
-            </w:r>
-          </w:p>
-        </w:tc>
-        <w:tc>
-          <w:tcPr/>
-          <w:p>
-            <w:pPr>
-              <w:pStyle w:val="Compact"/>
-              <w:jc w:val="left"/>
-            </w:pPr>
-            <w:r>
-              <w:t xml:space="preserve">Cerro Vista</w:t>
-            </w:r>
-          </w:p>
-        </w:tc>
-        <w:tc>
-          <w:tcPr/>
-          <w:p>
-            <w:pPr>
-              <w:pStyle w:val="Compact"/>
-              <w:jc w:val="right"/>
-            </w:pPr>
-            <w:r>
-              <w:t xml:space="preserve">74.5</w:t>
-            </w:r>
-          </w:p>
-        </w:tc>
-      </w:tr>
-      <w:tr>
-        <w:tc>
-          <w:tcPr/>
-          <w:p>
-            <w:pPr>
-              <w:pStyle w:val="Compact"/>
-              <w:jc w:val="right"/>
-            </w:pPr>
-            <w:r>
-              <w:t xml:space="preserve">22</w:t>
-            </w:r>
-          </w:p>
-        </w:tc>
-        <w:tc>
-          <w:tcPr/>
-          <w:p>
-            <w:pPr>
-              <w:pStyle w:val="Compact"/>
-              <w:jc w:val="left"/>
-            </w:pPr>
-            <w:r>
-              <w:t xml:space="preserve">Correct</w:t>
-            </w:r>
-          </w:p>
-        </w:tc>
-        <w:tc>
-          <w:tcPr/>
-          <w:p>
-            <w:pPr>
-              <w:pStyle w:val="Compact"/>
-              <w:jc w:val="right"/>
-            </w:pPr>
-            <w:r>
-              <w:t xml:space="preserve">19.8</w:t>
-            </w:r>
-          </w:p>
-        </w:tc>
-        <w:tc>
-          <w:tcPr/>
-          <w:p>
-            <w:pPr>
-              <w:pStyle w:val="Compact"/>
-              <w:jc w:val="left"/>
-            </w:pPr>
-            <w:r>
-              <w:t xml:space="preserve">Dairy Science</w:t>
-            </w:r>
-          </w:p>
-        </w:tc>
-        <w:tc>
-          <w:tcPr/>
-          <w:p>
-            <w:pPr>
-              <w:pStyle w:val="Compact"/>
-              <w:jc w:val="left"/>
-            </w:pPr>
-            <w:r>
-              <w:t xml:space="preserve">Shasta</w:t>
-            </w:r>
-          </w:p>
-        </w:tc>
-        <w:tc>
-          <w:tcPr/>
-          <w:p>
-            <w:pPr>
-              <w:pStyle w:val="Compact"/>
-              <w:jc w:val="right"/>
-            </w:pPr>
-            <w:r>
-              <w:t xml:space="preserve">63.1</w:t>
-            </w:r>
-          </w:p>
-        </w:tc>
-      </w:tr>
-      <w:tr>
-        <w:tc>
-          <w:tcPr/>
-          <w:p>
-            <w:pPr>
-              <w:pStyle w:val="Compact"/>
-              <w:jc w:val="right"/>
-            </w:pPr>
-            <w:r>
-              <w:t xml:space="preserve">23</w:t>
-            </w:r>
-          </w:p>
-        </w:tc>
-        <w:tc>
-          <w:tcPr/>
-          <w:p>
-            <w:pPr>
-              <w:pStyle w:val="Compact"/>
-              <w:jc w:val="left"/>
-            </w:pPr>
-            <w:r>
-              <w:t xml:space="preserve">Incorrect</w:t>
-            </w:r>
-          </w:p>
-        </w:tc>
-        <w:tc>
-          <w:tcPr/>
-          <w:p>
-            <w:pPr>
-              <w:pStyle w:val="Compact"/>
-              <w:jc w:val="right"/>
-            </w:pPr>
-            <w:r>
-              <w:t xml:space="preserve">21.3</w:t>
-            </w:r>
-          </w:p>
-        </w:tc>
-        <w:tc>
-          <w:tcPr/>
-          <w:p>
-            <w:pPr>
-              <w:pStyle w:val="Compact"/>
-              <w:jc w:val="left"/>
-            </w:pPr>
-            <w:r>
-              <w:t xml:space="preserve">Nutrition</w:t>
-            </w:r>
-          </w:p>
-        </w:tc>
-        <w:tc>
-          <w:tcPr/>
-          <w:p>
-            <w:pPr>
-              <w:pStyle w:val="Compact"/>
-              <w:jc w:val="left"/>
-            </w:pPr>
-            <w:r>
-              <w:t xml:space="preserve">Sequoia</w:t>
-            </w:r>
-          </w:p>
-        </w:tc>
-        <w:tc>
-          <w:tcPr/>
-          <w:p>
-            <w:pPr>
-              <w:pStyle w:val="Compact"/>
-              <w:jc w:val="right"/>
-            </w:pPr>
-            <w:r>
-              <w:t xml:space="preserve">77.1</w:t>
-            </w:r>
-          </w:p>
-        </w:tc>
-      </w:tr>
-      <w:tr>
-        <w:tc>
-          <w:tcPr/>
-          <w:p>
-            <w:pPr>
-              <w:pStyle w:val="Compact"/>
-              <w:jc w:val="right"/>
-            </w:pPr>
-            <w:r>
-              <w:t xml:space="preserve">24</w:t>
-            </w:r>
-          </w:p>
-        </w:tc>
-        <w:tc>
-          <w:tcPr/>
-          <w:p>
-            <w:pPr>
-              <w:pStyle w:val="Compact"/>
-              <w:jc w:val="left"/>
-            </w:pPr>
-            <w:r>
-              <w:t xml:space="preserve">Correct</w:t>
-            </w:r>
-          </w:p>
-        </w:tc>
-        <w:tc>
-          <w:tcPr/>
-          <w:p>
-            <w:pPr>
-              <w:pStyle w:val="Compact"/>
-              <w:jc w:val="right"/>
-            </w:pPr>
-            <w:r>
-              <w:t xml:space="preserve">19.1</w:t>
-            </w:r>
-          </w:p>
-        </w:tc>
-        <w:tc>
-          <w:tcPr/>
-          <w:p>
-            <w:pPr>
-              <w:pStyle w:val="Compact"/>
-              <w:jc w:val="left"/>
-            </w:pPr>
-            <w:r>
-              <w:t xml:space="preserve">Statistics</w:t>
-            </w:r>
-          </w:p>
-        </w:tc>
-        <w:tc>
-          <w:tcPr/>
-          <w:p>
-            <w:pPr>
-              <w:pStyle w:val="Compact"/>
-              <w:jc w:val="left"/>
-            </w:pPr>
-            <w:r>
-              <w:t xml:space="preserve">Cerro Vista</w:t>
-            </w:r>
-          </w:p>
-        </w:tc>
-        <w:tc>
-          <w:tcPr/>
-          <w:p>
-            <w:pPr>
-              <w:pStyle w:val="Compact"/>
-              <w:jc w:val="right"/>
-            </w:pPr>
-            <w:r>
-              <w:t xml:space="preserve">56.6</w:t>
-            </w:r>
-          </w:p>
-        </w:tc>
-      </w:tr>
-      <w:tr>
-        <w:tc>
-          <w:tcPr/>
-          <w:p>
-            <w:pPr>
-              <w:pStyle w:val="Compact"/>
-              <w:jc w:val="right"/>
-            </w:pPr>
-            <w:r>
-              <w:t xml:space="preserve">25</w:t>
-            </w:r>
-          </w:p>
-        </w:tc>
-        <w:tc>
-          <w:tcPr/>
-          <w:p>
-            <w:pPr>
-              <w:pStyle w:val="Compact"/>
-              <w:jc w:val="left"/>
-            </w:pPr>
-            <w:r>
-              <w:t xml:space="preserve">Incorrect</w:t>
-            </w:r>
-          </w:p>
-        </w:tc>
-        <w:tc>
-          <w:tcPr/>
-          <w:p>
-            <w:pPr>
-              <w:pStyle w:val="Compact"/>
-              <w:jc w:val="right"/>
-            </w:pPr>
-            <w:r>
-              <w:t xml:space="preserve">18.4</w:t>
-            </w:r>
-          </w:p>
-        </w:tc>
-        <w:tc>
-          <w:tcPr/>
-          <w:p>
-            <w:pPr>
-              <w:pStyle w:val="Compact"/>
-              <w:jc w:val="left"/>
-            </w:pPr>
-            <w:r>
-              <w:t xml:space="preserve">Psychology</w:t>
-            </w:r>
-          </w:p>
-        </w:tc>
-        <w:tc>
-          <w:tcPr/>
-          <w:p>
-            <w:pPr>
-              <w:pStyle w:val="Compact"/>
-              <w:jc w:val="left"/>
-            </w:pPr>
-            <w:r>
-              <w:t xml:space="preserve">Shasta</w:t>
-            </w:r>
-          </w:p>
-        </w:tc>
-        <w:tc>
-          <w:tcPr/>
-          <w:p>
-            <w:pPr>
-              <w:pStyle w:val="Compact"/>
-              <w:jc w:val="right"/>
-            </w:pPr>
-            <w:r>
-              <w:t xml:space="preserve">70.1</w:t>
-            </w:r>
-          </w:p>
-        </w:tc>
-      </w:tr>
-      <w:tr>
-        <w:tc>
-          <w:tcPr/>
-          <w:p>
-            <w:pPr>
-              <w:pStyle w:val="Compact"/>
-              <w:jc w:val="right"/>
-            </w:pPr>
-            <w:r>
-              <w:t xml:space="preserve">26</w:t>
-            </w:r>
-          </w:p>
-        </w:tc>
-        <w:tc>
-          <w:tcPr/>
-          <w:p>
-            <w:pPr>
-              <w:pStyle w:val="Compact"/>
-              <w:jc w:val="left"/>
-            </w:pPr>
-            <w:r>
-              <w:t xml:space="preserve">Correct</w:t>
-            </w:r>
-          </w:p>
-        </w:tc>
-        <w:tc>
-          <w:tcPr/>
-          <w:p>
-            <w:pPr>
-              <w:pStyle w:val="Compact"/>
-              <w:jc w:val="right"/>
-            </w:pPr>
-            <w:r>
-              <w:t xml:space="preserve">20.9</w:t>
-            </w:r>
-          </w:p>
-        </w:tc>
-        <w:tc>
-          <w:tcPr/>
-          <w:p>
-            <w:pPr>
-              <w:pStyle w:val="Compact"/>
-              <w:jc w:val="left"/>
-            </w:pPr>
-            <w:r>
-              <w:t xml:space="preserve">Nutrition</w:t>
-            </w:r>
-          </w:p>
-        </w:tc>
-        <w:tc>
-          <w:tcPr/>
-          <w:p>
-            <w:pPr>
-              <w:pStyle w:val="Compact"/>
-              <w:jc w:val="left"/>
-            </w:pPr>
-            <w:r>
-              <w:t xml:space="preserve">Lassen</w:t>
-            </w:r>
-          </w:p>
-        </w:tc>
-        <w:tc>
-          <w:tcPr/>
-          <w:p>
-            <w:pPr>
-              <w:pStyle w:val="Compact"/>
-              <w:jc w:val="right"/>
-            </w:pPr>
-            <w:r>
-              <w:t xml:space="preserve">58.6</w:t>
-            </w:r>
-          </w:p>
-        </w:tc>
-      </w:tr>
-      <w:tr>
-        <w:tc>
-          <w:tcPr/>
-          <w:p>
-            <w:pPr>
-              <w:pStyle w:val="Compact"/>
-              <w:jc w:val="right"/>
-            </w:pPr>
-            <w:r>
-              <w:t xml:space="preserve">27</w:t>
-            </w:r>
-          </w:p>
-        </w:tc>
-        <w:tc>
-          <w:tcPr/>
-          <w:p>
-            <w:pPr>
-              <w:pStyle w:val="Compact"/>
-              <w:jc w:val="left"/>
-            </w:pPr>
-            <w:r>
-              <w:t xml:space="preserve">Correct</w:t>
-            </w:r>
-          </w:p>
-        </w:tc>
-        <w:tc>
-          <w:tcPr/>
-          <w:p>
-            <w:pPr>
-              <w:pStyle w:val="Compact"/>
-              <w:jc w:val="right"/>
-            </w:pPr>
-            <w:r>
-              <w:t xml:space="preserve">21.3</w:t>
-            </w:r>
-          </w:p>
-        </w:tc>
-        <w:tc>
-          <w:tcPr/>
-          <w:p>
-            <w:pPr>
-              <w:pStyle w:val="Compact"/>
-              <w:jc w:val="left"/>
-            </w:pPr>
-            <w:r>
-              <w:t xml:space="preserve">Kinesiology</w:t>
-            </w:r>
-          </w:p>
-        </w:tc>
-        <w:tc>
-          <w:tcPr/>
-          <w:p>
-            <w:pPr>
-              <w:pStyle w:val="Compact"/>
-              <w:jc w:val="left"/>
-            </w:pPr>
-            <w:r>
-              <w:t xml:space="preserve">Trinity</w:t>
-            </w:r>
-          </w:p>
-        </w:tc>
-        <w:tc>
-          <w:tcPr/>
-          <w:p>
-            <w:pPr>
-              <w:pStyle w:val="Compact"/>
-              <w:jc w:val="right"/>
-            </w:pPr>
-            <w:r>
-              <w:t xml:space="preserve">58.9</w:t>
-            </w:r>
-          </w:p>
-        </w:tc>
-      </w:tr>
-      <w:tr>
-        <w:tc>
-          <w:tcPr/>
-          <w:p>
-            <w:pPr>
-              <w:pStyle w:val="Compact"/>
-              <w:jc w:val="right"/>
-            </w:pPr>
-            <w:r>
-              <w:t xml:space="preserve">28</w:t>
-            </w:r>
-          </w:p>
-        </w:tc>
-        <w:tc>
-          <w:tcPr/>
-          <w:p>
-            <w:pPr>
-              <w:pStyle w:val="Compact"/>
-              <w:jc w:val="left"/>
-            </w:pPr>
-            <w:r>
-              <w:t xml:space="preserve">Correct</w:t>
-            </w:r>
-          </w:p>
-        </w:tc>
-        <w:tc>
-          <w:tcPr/>
-          <w:p>
-            <w:pPr>
-              <w:pStyle w:val="Compact"/>
-              <w:jc w:val="right"/>
-            </w:pPr>
-            <w:r>
-              <w:t xml:space="preserve">22.9</w:t>
-            </w:r>
-          </w:p>
-        </w:tc>
-        <w:tc>
-          <w:tcPr/>
-          <w:p>
-            <w:pPr>
-              <w:pStyle w:val="Compact"/>
-              <w:jc w:val="left"/>
-            </w:pPr>
-            <w:r>
-              <w:t xml:space="preserve">Psychology</w:t>
-            </w:r>
-          </w:p>
-        </w:tc>
-        <w:tc>
-          <w:tcPr/>
-          <w:p>
-            <w:pPr>
-              <w:pStyle w:val="Compact"/>
-              <w:jc w:val="left"/>
-            </w:pPr>
-            <w:r>
-              <w:t xml:space="preserve">Lassen</w:t>
-            </w:r>
-          </w:p>
-        </w:tc>
-        <w:tc>
-          <w:tcPr/>
-          <w:p>
-            <w:pPr>
-              <w:pStyle w:val="Compact"/>
-              <w:jc w:val="right"/>
-            </w:pPr>
-            <w:r>
-              <w:t xml:space="preserve">72.1</w:t>
-            </w:r>
-          </w:p>
-        </w:tc>
-      </w:tr>
-      <w:tr>
-        <w:tc>
-          <w:tcPr/>
-          <w:p>
-            <w:pPr>
-              <w:pStyle w:val="Compact"/>
-              <w:jc w:val="right"/>
-            </w:pPr>
-            <w:r>
-              <w:t xml:space="preserve">29</w:t>
-            </w:r>
-          </w:p>
-        </w:tc>
-        <w:tc>
-          <w:tcPr/>
-          <w:p>
-            <w:pPr>
-              <w:pStyle w:val="Compact"/>
-              <w:jc w:val="left"/>
-            </w:pPr>
-            <w:r>
-              <w:t xml:space="preserve">Correct</w:t>
-            </w:r>
-          </w:p>
-        </w:tc>
-        <w:tc>
-          <w:tcPr/>
-          <w:p>
-            <w:pPr>
-              <w:pStyle w:val="Compact"/>
-              <w:jc w:val="right"/>
-            </w:pPr>
-            <w:r>
-              <w:t xml:space="preserve">22.9</w:t>
-            </w:r>
-          </w:p>
-        </w:tc>
-        <w:tc>
-          <w:tcPr/>
-          <w:p>
-            <w:pPr>
-              <w:pStyle w:val="Compact"/>
-              <w:jc w:val="left"/>
-            </w:pPr>
-            <w:r>
-              <w:t xml:space="preserve">Biochemistry</w:t>
-            </w:r>
-          </w:p>
-        </w:tc>
-        <w:tc>
-          <w:tcPr/>
-          <w:p>
-            <w:pPr>
-              <w:pStyle w:val="Compact"/>
-              <w:jc w:val="left"/>
-            </w:pPr>
-            <w:r>
-              <w:t xml:space="preserve">Fremont</w:t>
-            </w:r>
-          </w:p>
-        </w:tc>
-        <w:tc>
-          <w:tcPr/>
-          <w:p>
-            <w:pPr>
-              <w:pStyle w:val="Compact"/>
-              <w:jc w:val="right"/>
-            </w:pPr>
-            <w:r>
-              <w:t xml:space="preserve">52.2</w:t>
-            </w:r>
-          </w:p>
-        </w:tc>
-      </w:tr>
-      <w:tr>
-        <w:tc>
-          <w:tcPr/>
-          <w:p>
-            <w:pPr>
-              <w:pStyle w:val="Compact"/>
-              <w:jc w:val="right"/>
-            </w:pPr>
-            <w:r>
-              <w:t xml:space="preserve">30</w:t>
-            </w:r>
-          </w:p>
-        </w:tc>
-        <w:tc>
-          <w:tcPr/>
-          <w:p>
-            <w:pPr>
-              <w:pStyle w:val="Compact"/>
-              <w:jc w:val="left"/>
-            </w:pPr>
-            <w:r>
-              <w:t xml:space="preserve">Correct</w:t>
-            </w:r>
-          </w:p>
-        </w:tc>
-        <w:tc>
-          <w:tcPr/>
-          <w:p>
-            <w:pPr>
-              <w:pStyle w:val="Compact"/>
-              <w:jc w:val="right"/>
-            </w:pPr>
-            <w:r>
-              <w:t xml:space="preserve">20.2</w:t>
-            </w:r>
-          </w:p>
-        </w:tc>
-        <w:tc>
-          <w:tcPr/>
-          <w:p>
-            <w:pPr>
-              <w:pStyle w:val="Compact"/>
-              <w:jc w:val="left"/>
-            </w:pPr>
-            <w:r>
-              <w:t xml:space="preserve">Environmental Management &amp; Protection</w:t>
-            </w:r>
-          </w:p>
-        </w:tc>
-        <w:tc>
-          <w:tcPr/>
-          <w:p>
-            <w:pPr>
-              <w:pStyle w:val="Compact"/>
-              <w:jc w:val="left"/>
-            </w:pPr>
-            <w:r>
-              <w:t xml:space="preserve">Trinity</w:t>
-            </w:r>
-          </w:p>
-        </w:tc>
-        <w:tc>
-          <w:tcPr/>
-          <w:p>
-            <w:pPr>
-              <w:pStyle w:val="Compact"/>
-              <w:jc w:val="right"/>
-            </w:pPr>
-            <w:r>
-              <w:t xml:space="preserve">51.6</w:t>
-            </w:r>
-          </w:p>
-        </w:tc>
-      </w:tr>
-      <w:tr>
-        <w:tc>
-          <w:tcPr/>
-          <w:p>
-            <w:pPr>
-              <w:pStyle w:val="Compact"/>
-              <w:jc w:val="right"/>
-            </w:pPr>
-            <w:r>
-              <w:t xml:space="preserve">31</w:t>
-            </w:r>
-          </w:p>
-        </w:tc>
-        <w:tc>
-          <w:tcPr/>
-          <w:p>
-            <w:pPr>
-              <w:pStyle w:val="Compact"/>
-              <w:jc w:val="left"/>
-            </w:pPr>
-            <w:r>
-              <w:t xml:space="preserve">Correct</w:t>
-            </w:r>
-          </w:p>
-        </w:tc>
-        <w:tc>
-          <w:tcPr/>
-          <w:p>
-            <w:pPr>
-              <w:pStyle w:val="Compact"/>
-              <w:jc w:val="right"/>
-            </w:pPr>
-            <w:r>
-              <w:t xml:space="preserve">21.4</w:t>
-            </w:r>
-          </w:p>
-        </w:tc>
-        <w:tc>
-          <w:tcPr/>
-          <w:p>
-            <w:pPr>
-              <w:pStyle w:val="Compact"/>
-              <w:jc w:val="left"/>
-            </w:pPr>
-            <w:r>
-              <w:t xml:space="preserve">Psychology</w:t>
-            </w:r>
-          </w:p>
-        </w:tc>
-        <w:tc>
-          <w:tcPr/>
-          <w:p>
-            <w:pPr>
-              <w:pStyle w:val="Compact"/>
-              <w:jc w:val="left"/>
-            </w:pPr>
-            <w:r>
-              <w:t xml:space="preserve">Poly Canyon Village</w:t>
-            </w:r>
-          </w:p>
-        </w:tc>
-        <w:tc>
-          <w:tcPr/>
-          <w:p>
-            <w:pPr>
-              <w:pStyle w:val="Compact"/>
-              <w:jc w:val="right"/>
-            </w:pPr>
-            <w:r>
-              <w:t xml:space="preserve">61.4</w:t>
-            </w:r>
-          </w:p>
-        </w:tc>
-      </w:tr>
-      <w:tr>
-        <w:tc>
-          <w:tcPr/>
-          <w:p>
-            <w:pPr>
-              <w:pStyle w:val="Compact"/>
-              <w:jc w:val="right"/>
-            </w:pPr>
-            <w:r>
-              <w:t xml:space="preserve">32</w:t>
-            </w:r>
-          </w:p>
-        </w:tc>
-        <w:tc>
-          <w:tcPr/>
-          <w:p>
-            <w:pPr>
-              <w:pStyle w:val="Compact"/>
-              <w:jc w:val="left"/>
-            </w:pPr>
-            <w:r>
-              <w:t xml:space="preserve">Correct</w:t>
-            </w:r>
-          </w:p>
-        </w:tc>
-        <w:tc>
-          <w:tcPr/>
-          <w:p>
-            <w:pPr>
-              <w:pStyle w:val="Compact"/>
-              <w:jc w:val="right"/>
-            </w:pPr>
-            <w:r>
-              <w:t xml:space="preserve">21.6</w:t>
-            </w:r>
-          </w:p>
-        </w:tc>
-        <w:tc>
-          <w:tcPr/>
-          <w:p>
-            <w:pPr>
-              <w:pStyle w:val="Compact"/>
-              <w:jc w:val="left"/>
-            </w:pPr>
-            <w:r>
-              <w:t xml:space="preserve">Biochemistry</w:t>
-            </w:r>
-          </w:p>
-        </w:tc>
-        <w:tc>
-          <w:tcPr/>
-          <w:p>
-            <w:pPr>
-              <w:pStyle w:val="Compact"/>
-              <w:jc w:val="left"/>
-            </w:pPr>
-            <w:r>
-              <w:t xml:space="preserve">Yosemite</w:t>
-            </w:r>
-          </w:p>
-        </w:tc>
-        <w:tc>
-          <w:tcPr/>
-          <w:p>
-            <w:pPr>
-              <w:pStyle w:val="Compact"/>
-              <w:jc w:val="right"/>
-            </w:pPr>
-            <w:r>
-              <w:t xml:space="preserve">65.2</w:t>
-            </w:r>
-          </w:p>
-        </w:tc>
-      </w:tr>
-      <w:tr>
-        <w:tc>
-          <w:tcPr/>
-          <w:p>
-            <w:pPr>
-              <w:pStyle w:val="Compact"/>
-              <w:jc w:val="right"/>
-            </w:pPr>
-            <w:r>
-              <w:t xml:space="preserve">33</w:t>
-            </w:r>
-          </w:p>
-        </w:tc>
-        <w:tc>
-          <w:tcPr/>
-          <w:p>
-            <w:pPr>
-              <w:pStyle w:val="Compact"/>
-              <w:jc w:val="left"/>
-            </w:pPr>
-            <w:r>
-              <w:t xml:space="preserve">Correct</w:t>
-            </w:r>
-          </w:p>
-        </w:tc>
-        <w:tc>
-          <w:tcPr/>
-          <w:p>
-            <w:pPr>
-              <w:pStyle w:val="Compact"/>
-              <w:jc w:val="right"/>
-            </w:pPr>
-            <w:r>
-              <w:t xml:space="preserve">19.7</w:t>
-            </w:r>
-          </w:p>
-        </w:tc>
-        <w:tc>
-          <w:tcPr/>
-          <w:p>
-            <w:pPr>
-              <w:pStyle w:val="Compact"/>
-              <w:jc w:val="left"/>
-            </w:pPr>
-            <w:r>
-              <w:t xml:space="preserve">Microbiology</w:t>
-            </w:r>
-          </w:p>
-        </w:tc>
-        <w:tc>
-          <w:tcPr/>
-          <w:p>
-            <w:pPr>
-              <w:pStyle w:val="Compact"/>
-              <w:jc w:val="left"/>
-            </w:pPr>
-            <w:r>
-              <w:t xml:space="preserve">Sierra Madre</w:t>
-            </w:r>
-          </w:p>
-        </w:tc>
-        <w:tc>
-          <w:tcPr/>
-          <w:p>
-            <w:pPr>
-              <w:pStyle w:val="Compact"/>
-              <w:jc w:val="right"/>
-            </w:pPr>
-            <w:r>
-              <w:t xml:space="preserve">65.2</w:t>
-            </w:r>
-          </w:p>
-        </w:tc>
-      </w:tr>
-      <w:tr>
-        <w:tc>
-          <w:tcPr/>
-          <w:p>
-            <w:pPr>
-              <w:pStyle w:val="Compact"/>
-              <w:jc w:val="right"/>
-            </w:pPr>
-            <w:r>
-              <w:t xml:space="preserve">34</w:t>
-            </w:r>
-          </w:p>
-        </w:tc>
-        <w:tc>
-          <w:tcPr/>
-          <w:p>
-            <w:pPr>
-              <w:pStyle w:val="Compact"/>
-              <w:jc w:val="left"/>
-            </w:pPr>
-            <w:r>
-              <w:t xml:space="preserve">Correct</w:t>
-            </w:r>
-          </w:p>
-        </w:tc>
-        <w:tc>
-          <w:tcPr/>
-          <w:p>
-            <w:pPr>
-              <w:pStyle w:val="Compact"/>
-              <w:jc w:val="right"/>
-            </w:pPr>
-            <w:r>
-              <w:t xml:space="preserve">19.6</w:t>
-            </w:r>
-          </w:p>
-        </w:tc>
-        <w:tc>
-          <w:tcPr/>
-          <w:p>
-            <w:pPr>
-              <w:pStyle w:val="Compact"/>
-              <w:jc w:val="left"/>
-            </w:pPr>
-            <w:r>
-              <w:t xml:space="preserve">Statistics</w:t>
-            </w:r>
-          </w:p>
-        </w:tc>
-        <w:tc>
-          <w:tcPr/>
-          <w:p>
-            <w:pPr>
-              <w:pStyle w:val="Compact"/>
-              <w:jc w:val="left"/>
-            </w:pPr>
-            <w:r>
-              <w:t xml:space="preserve">Sequoia</w:t>
-            </w:r>
-          </w:p>
-        </w:tc>
-        <w:tc>
-          <w:tcPr/>
-          <w:p>
-            <w:pPr>
-              <w:pStyle w:val="Compact"/>
-              <w:jc w:val="right"/>
-            </w:pPr>
-            <w:r>
-              <w:t xml:space="preserve">51.0</w:t>
-            </w:r>
-          </w:p>
-        </w:tc>
-      </w:tr>
-      <w:tr>
-        <w:tc>
-          <w:tcPr/>
-          <w:p>
-            <w:pPr>
-              <w:pStyle w:val="Compact"/>
-              <w:jc w:val="right"/>
-            </w:pPr>
-            <w:r>
-              <w:t xml:space="preserve">35</w:t>
-            </w:r>
-          </w:p>
-        </w:tc>
-        <w:tc>
-          <w:tcPr/>
-          <w:p>
-            <w:pPr>
-              <w:pStyle w:val="Compact"/>
-              <w:jc w:val="left"/>
-            </w:pPr>
-            <w:r>
-              <w:t xml:space="preserve">Correct</w:t>
-            </w:r>
-          </w:p>
-        </w:tc>
-        <w:tc>
-          <w:tcPr/>
-          <w:p>
-            <w:pPr>
-              <w:pStyle w:val="Compact"/>
-              <w:jc w:val="right"/>
-            </w:pPr>
-            <w:r>
-              <w:t xml:space="preserve">18.1</w:t>
-            </w:r>
-          </w:p>
-        </w:tc>
-        <w:tc>
-          <w:tcPr/>
-          <w:p>
-            <w:pPr>
-              <w:pStyle w:val="Compact"/>
-              <w:jc w:val="left"/>
-            </w:pPr>
-            <w:r>
-              <w:t xml:space="preserve">Psychology</w:t>
-            </w:r>
-          </w:p>
-        </w:tc>
-        <w:tc>
-          <w:tcPr/>
-          <w:p>
-            <w:pPr>
-              <w:pStyle w:val="Compact"/>
-              <w:jc w:val="left"/>
-            </w:pPr>
-            <w:r>
-              <w:t xml:space="preserve">Sequoia</w:t>
-            </w:r>
-          </w:p>
-        </w:tc>
-        <w:tc>
-          <w:tcPr/>
-          <w:p>
-            <w:pPr>
-              <w:pStyle w:val="Compact"/>
-              <w:jc w:val="right"/>
-            </w:pPr>
-            <w:r>
-              <w:t xml:space="preserve">65.8</w:t>
+              <w:t xml:space="preserve">77.2</w:t>
             </w:r>
           </w:p>
         </w:tc>
@@ -4951,6 +4915,11 @@
       </w:tr>
     </w:tbl>
     <w:p>
+      <w:r>
+        <w:br w:type="page"/>
+      </w:r>
+    </w:p>
+    <w:p>
       <w:pPr>
         <w:pStyle w:val="Compact"/>
         <w:numPr>
@@ -5008,11 +4977,6 @@
       </w:pPr>
       <w:r>
         <w:t xml:space="preserve">Data type:</w:t>
-      </w:r>
-    </w:p>
-    <w:p>
-      <w:r>
-        <w:br w:type="page"/>
       </w:r>
     </w:p>
     <w:p>

</xml_diff>